<commit_message>
Week 2 day 1
</commit_message>
<xml_diff>
--- a/Logboek en plaintext.docx
+++ b/Logboek en plaintext.docx
@@ -6,30 +6,41 @@
       <w:pPr>
         <w:spacing w:after="60" w:line="240" w:lineRule="auto"/>
         <w:rPr>
-          <w:rFonts w:ascii="Times New Roman" w:eastAsia="Times New Roman" w:hAnsi="Times New Roman" w:cs="Times New Roman"/>
-          <w:sz w:val="24"/>
-          <w:szCs w:val="24"/>
-          <w:lang w:eastAsia="nl-BE"/>
-        </w:rPr>
-      </w:pPr>
-      <w:r>
-        <w:rPr>
           <w:rFonts w:ascii="Arial" w:eastAsia="Times New Roman" w:hAnsi="Arial" w:cs="Arial"/>
           <w:color w:val="000000"/>
           <w:sz w:val="52"/>
           <w:szCs w:val="52"/>
           <w:lang w:eastAsia="nl-BE"/>
         </w:rPr>
+      </w:pPr>
+      <w:r>
+        <w:rPr>
+          <w:rFonts w:ascii="Arial" w:eastAsia="Times New Roman" w:hAnsi="Arial" w:cs="Arial"/>
+          <w:color w:val="000000"/>
+          <w:sz w:val="52"/>
+          <w:szCs w:val="52"/>
+          <w:lang w:eastAsia="nl-BE"/>
+        </w:rPr>
         <w:t>Logboek</w:t>
       </w:r>
     </w:p>
     <w:p>
       <w:pPr>
+        <w:spacing w:after="60" w:line="240" w:lineRule="auto"/>
+        <w:rPr>
+          <w:rFonts w:ascii="Times New Roman" w:eastAsia="Times New Roman" w:hAnsi="Times New Roman" w:cs="Times New Roman"/>
+          <w:sz w:val="24"/>
+          <w:szCs w:val="24"/>
+          <w:lang w:eastAsia="nl-BE"/>
+        </w:rPr>
+      </w:pPr>
+    </w:p>
+    <w:p>
+      <w:pPr>
         <w:spacing w:after="0" w:line="240" w:lineRule="auto"/>
         <w:rPr>
-          <w:rFonts w:ascii="Times New Roman" w:eastAsia="Times New Roman" w:hAnsi="Times New Roman" w:cs="Times New Roman"/>
-          <w:sz w:val="24"/>
-          <w:szCs w:val="24"/>
+          <w:rFonts w:ascii="Arial" w:eastAsia="Times New Roman" w:hAnsi="Arial" w:cs="Arial"/>
+          <w:color w:val="000000"/>
           <w:lang w:eastAsia="nl-BE"/>
         </w:rPr>
       </w:pPr>
@@ -48,6 +59,41 @@
           <w:lang w:eastAsia="nl-BE"/>
         </w:rPr>
         <w:t xml:space="preserve"> (271017):</w:t>
+      </w:r>
+      <w:r>
+        <w:rPr>
+          <w:rFonts w:ascii="Arial" w:eastAsia="Times New Roman" w:hAnsi="Arial" w:cs="Arial"/>
+          <w:color w:val="000000"/>
+          <w:lang w:eastAsia="nl-BE"/>
+        </w:rPr>
+        <w:br/>
+      </w:r>
+    </w:p>
+    <w:p>
+      <w:pPr>
+        <w:pStyle w:val="Ondertitel"/>
+        <w:rPr>
+          <w:rFonts w:ascii="Times New Roman" w:eastAsia="Times New Roman" w:hAnsi="Times New Roman" w:cs="Times New Roman"/>
+          <w:sz w:val="24"/>
+          <w:szCs w:val="24"/>
+          <w:lang w:eastAsia="nl-BE"/>
+        </w:rPr>
+      </w:pPr>
+      <w:proofErr w:type="spellStart"/>
+      <w:r>
+        <w:rPr>
+          <w:rFonts w:eastAsia="Times New Roman"/>
+          <w:lang w:eastAsia="nl-BE"/>
+        </w:rPr>
+        <w:t>To</w:t>
+      </w:r>
+      <w:proofErr w:type="spellEnd"/>
+      <w:r>
+        <w:rPr>
+          <w:rFonts w:eastAsia="Times New Roman"/>
+          <w:lang w:eastAsia="nl-BE"/>
+        </w:rPr>
+        <w:t>-do</w:t>
       </w:r>
     </w:p>
     <w:p>
@@ -72,6 +118,28 @@
         </w:rPr>
         <w:t>Nieuw logboek starten (hopelijk vinden we vorig logboek nog)</w:t>
       </w:r>
+      <w:r>
+        <w:rPr>
+          <w:rFonts w:ascii="Segoe UI Symbol" w:eastAsia="Times New Roman" w:hAnsi="Segoe UI Symbol" w:cs="Segoe UI Symbol"/>
+          <w:color w:val="222222"/>
+          <w:sz w:val="21"/>
+          <w:szCs w:val="21"/>
+          <w:shd w:val="clear" w:color="auto" w:fill="FFFFFF"/>
+          <w:lang w:eastAsia="nl-BE"/>
+        </w:rPr>
+        <w:t xml:space="preserve"> </w:t>
+      </w:r>
+      <w:r>
+        <w:rPr>
+          <w:rFonts w:ascii="Segoe UI Symbol" w:eastAsia="Times New Roman" w:hAnsi="Segoe UI Symbol" w:cs="Segoe UI Symbol"/>
+          <w:color w:val="222222"/>
+          <w:sz w:val="21"/>
+          <w:szCs w:val="21"/>
+          <w:shd w:val="clear" w:color="auto" w:fill="FFFFFF"/>
+          <w:lang w:eastAsia="nl-BE"/>
+        </w:rPr>
+        <w:t>✓</w:t>
+      </w:r>
     </w:p>
     <w:p>
       <w:pPr>
@@ -95,6 +163,25 @@
         </w:rPr>
         <w:t>Crossplatforms zoeken &amp; beoordelen</w:t>
       </w:r>
+      <w:r>
+        <w:rPr>
+          <w:rFonts w:ascii="Arial" w:eastAsia="Times New Roman" w:hAnsi="Arial" w:cs="Arial"/>
+          <w:color w:val="000000"/>
+          <w:lang w:eastAsia="nl-BE"/>
+        </w:rPr>
+        <w:t xml:space="preserve"> </w:t>
+      </w:r>
+      <w:r>
+        <w:rPr>
+          <w:rFonts w:ascii="Segoe UI Symbol" w:eastAsia="Times New Roman" w:hAnsi="Segoe UI Symbol" w:cs="Segoe UI Symbol"/>
+          <w:color w:val="222222"/>
+          <w:sz w:val="21"/>
+          <w:szCs w:val="21"/>
+          <w:shd w:val="clear" w:color="auto" w:fill="FFFFFF"/>
+          <w:lang w:eastAsia="nl-BE"/>
+        </w:rPr>
+        <w:t>✓</w:t>
+      </w:r>
     </w:p>
     <w:p>
       <w:pPr>
@@ -118,6 +205,25 @@
         </w:rPr>
         <w:t>Template masterproef beginnen</w:t>
       </w:r>
+      <w:r>
+        <w:rPr>
+          <w:rFonts w:ascii="Arial" w:eastAsia="Times New Roman" w:hAnsi="Arial" w:cs="Arial"/>
+          <w:color w:val="000000"/>
+          <w:lang w:eastAsia="nl-BE"/>
+        </w:rPr>
+        <w:t xml:space="preserve"> </w:t>
+      </w:r>
+      <w:r>
+        <w:rPr>
+          <w:rFonts w:ascii="Segoe UI Symbol" w:eastAsia="Times New Roman" w:hAnsi="Segoe UI Symbol" w:cs="Segoe UI Symbol"/>
+          <w:color w:val="222222"/>
+          <w:sz w:val="21"/>
+          <w:szCs w:val="21"/>
+          <w:shd w:val="clear" w:color="auto" w:fill="FFFFFF"/>
+          <w:lang w:eastAsia="nl-BE"/>
+        </w:rPr>
+        <w:t>✓</w:t>
+      </w:r>
     </w:p>
     <w:p>
       <w:pPr>
@@ -165,6 +271,528 @@
     </w:p>
     <w:p>
       <w:pPr>
+        <w:numPr>
+          <w:ilvl w:val="0"/>
+          <w:numId w:val="1"/>
+        </w:numPr>
+        <w:spacing w:after="0" w:line="240" w:lineRule="auto"/>
+        <w:textAlignment w:val="baseline"/>
+        <w:rPr>
+          <w:rFonts w:ascii="Arial" w:eastAsia="Times New Roman" w:hAnsi="Arial" w:cs="Arial"/>
+          <w:color w:val="000000"/>
+          <w:sz w:val="24"/>
+          <w:lang w:eastAsia="nl-BE"/>
+        </w:rPr>
+      </w:pPr>
+      <w:r>
+        <w:rPr>
+          <w:rFonts w:ascii="Arial" w:eastAsia="Times New Roman" w:hAnsi="Arial" w:cs="Arial"/>
+          <w:color w:val="222222"/>
+          <w:szCs w:val="21"/>
+          <w:shd w:val="clear" w:color="auto" w:fill="FFFFFF"/>
+          <w:lang w:eastAsia="nl-BE"/>
+        </w:rPr>
+        <w:t>Crossplatforms installeren</w:t>
+      </w:r>
+      <w:r>
+        <w:rPr>
+          <w:rFonts w:ascii="Arial" w:eastAsia="Times New Roman" w:hAnsi="Arial" w:cs="Arial"/>
+          <w:color w:val="222222"/>
+          <w:szCs w:val="21"/>
+          <w:shd w:val="clear" w:color="auto" w:fill="FFFFFF"/>
+          <w:lang w:eastAsia="nl-BE"/>
+        </w:rPr>
+        <w:t>:</w:t>
+      </w:r>
+    </w:p>
+    <w:p>
+      <w:pPr>
+        <w:numPr>
+          <w:ilvl w:val="1"/>
+          <w:numId w:val="1"/>
+        </w:numPr>
+        <w:spacing w:after="0" w:line="240" w:lineRule="auto"/>
+        <w:textAlignment w:val="baseline"/>
+        <w:rPr>
+          <w:rFonts w:ascii="Arial" w:eastAsia="Times New Roman" w:hAnsi="Arial" w:cs="Arial"/>
+          <w:color w:val="000000"/>
+          <w:sz w:val="24"/>
+          <w:lang w:eastAsia="nl-BE"/>
+        </w:rPr>
+      </w:pPr>
+      <w:proofErr w:type="spellStart"/>
+      <w:r>
+        <w:rPr>
+          <w:rFonts w:ascii="Arial" w:eastAsia="Times New Roman" w:hAnsi="Arial" w:cs="Arial"/>
+          <w:color w:val="222222"/>
+          <w:szCs w:val="21"/>
+          <w:shd w:val="clear" w:color="auto" w:fill="FFFFFF"/>
+          <w:lang w:eastAsia="nl-BE"/>
+        </w:rPr>
+        <w:t>Qt</w:t>
+      </w:r>
+      <w:proofErr w:type="spellEnd"/>
+      <w:r>
+        <w:rPr>
+          <w:rFonts w:ascii="Arial" w:eastAsia="Times New Roman" w:hAnsi="Arial" w:cs="Arial"/>
+          <w:color w:val="222222"/>
+          <w:szCs w:val="21"/>
+          <w:shd w:val="clear" w:color="auto" w:fill="FFFFFF"/>
+          <w:lang w:eastAsia="nl-BE"/>
+        </w:rPr>
+        <w:t xml:space="preserve"> </w:t>
+      </w:r>
+      <w:r>
+        <w:rPr>
+          <w:rFonts w:ascii="Segoe UI Symbol" w:eastAsia="Times New Roman" w:hAnsi="Segoe UI Symbol" w:cs="Segoe UI Symbol"/>
+          <w:color w:val="222222"/>
+          <w:sz w:val="21"/>
+          <w:szCs w:val="21"/>
+          <w:shd w:val="clear" w:color="auto" w:fill="FFFFFF"/>
+          <w:lang w:eastAsia="nl-BE"/>
+        </w:rPr>
+        <w:t>✓</w:t>
+      </w:r>
+      <w:r>
+        <w:rPr>
+          <w:rFonts w:ascii="Segoe UI Symbol" w:eastAsia="Times New Roman" w:hAnsi="Segoe UI Symbol" w:cs="Segoe UI Symbol"/>
+          <w:color w:val="222222"/>
+          <w:sz w:val="21"/>
+          <w:szCs w:val="21"/>
+          <w:shd w:val="clear" w:color="auto" w:fill="FFFFFF"/>
+          <w:lang w:eastAsia="nl-BE"/>
+        </w:rPr>
+        <w:t xml:space="preserve"> :QML</w:t>
+      </w:r>
+      <w:r>
+        <w:rPr>
+          <w:rFonts w:ascii="Segoe UI Symbol" w:eastAsia="Times New Roman" w:hAnsi="Segoe UI Symbol" w:cs="Segoe UI Symbol"/>
+          <w:color w:val="222222"/>
+          <w:sz w:val="21"/>
+          <w:szCs w:val="21"/>
+          <w:shd w:val="clear" w:color="auto" w:fill="FFFFFF"/>
+          <w:lang w:eastAsia="nl-BE"/>
+        </w:rPr>
+        <w:t xml:space="preserve"> &amp; Javascript</w:t>
+      </w:r>
+    </w:p>
+    <w:p>
+      <w:pPr>
+        <w:numPr>
+          <w:ilvl w:val="1"/>
+          <w:numId w:val="1"/>
+        </w:numPr>
+        <w:spacing w:after="0" w:line="240" w:lineRule="auto"/>
+        <w:textAlignment w:val="baseline"/>
+        <w:rPr>
+          <w:rFonts w:ascii="Arial" w:eastAsia="Times New Roman" w:hAnsi="Arial" w:cs="Arial"/>
+          <w:color w:val="000000"/>
+          <w:sz w:val="24"/>
+          <w:lang w:eastAsia="nl-BE"/>
+        </w:rPr>
+      </w:pPr>
+      <w:proofErr w:type="spellStart"/>
+      <w:r>
+        <w:rPr>
+          <w:rFonts w:ascii="Arial" w:eastAsia="Times New Roman" w:hAnsi="Arial" w:cs="Arial"/>
+          <w:color w:val="222222"/>
+          <w:szCs w:val="21"/>
+          <w:shd w:val="clear" w:color="auto" w:fill="FFFFFF"/>
+          <w:lang w:eastAsia="nl-BE"/>
+        </w:rPr>
+        <w:t>React</w:t>
+      </w:r>
+      <w:proofErr w:type="spellEnd"/>
+      <w:r>
+        <w:rPr>
+          <w:rFonts w:ascii="Arial" w:eastAsia="Times New Roman" w:hAnsi="Arial" w:cs="Arial"/>
+          <w:color w:val="222222"/>
+          <w:szCs w:val="21"/>
+          <w:shd w:val="clear" w:color="auto" w:fill="FFFFFF"/>
+          <w:lang w:eastAsia="nl-BE"/>
+        </w:rPr>
+        <w:t xml:space="preserve"> Native </w:t>
+      </w:r>
+      <w:r>
+        <w:rPr>
+          <w:rFonts w:ascii="Segoe UI Symbol" w:eastAsia="Times New Roman" w:hAnsi="Segoe UI Symbol" w:cs="Segoe UI Symbol"/>
+          <w:color w:val="222222"/>
+          <w:sz w:val="21"/>
+          <w:szCs w:val="21"/>
+          <w:shd w:val="clear" w:color="auto" w:fill="FFFFFF"/>
+          <w:lang w:eastAsia="nl-BE"/>
+        </w:rPr>
+        <w:t>✓</w:t>
+      </w:r>
+      <w:r>
+        <w:rPr>
+          <w:rFonts w:ascii="Segoe UI Symbol" w:eastAsia="Times New Roman" w:hAnsi="Segoe UI Symbol" w:cs="Segoe UI Symbol"/>
+          <w:color w:val="222222"/>
+          <w:sz w:val="21"/>
+          <w:szCs w:val="21"/>
+          <w:shd w:val="clear" w:color="auto" w:fill="FFFFFF"/>
+          <w:lang w:eastAsia="nl-BE"/>
+        </w:rPr>
+        <w:t xml:space="preserve"> :Javascript</w:t>
+      </w:r>
+    </w:p>
+    <w:p>
+      <w:pPr>
+        <w:numPr>
+          <w:ilvl w:val="1"/>
+          <w:numId w:val="1"/>
+        </w:numPr>
+        <w:spacing w:after="0" w:line="240" w:lineRule="auto"/>
+        <w:textAlignment w:val="baseline"/>
+        <w:rPr>
+          <w:rFonts w:ascii="Arial" w:eastAsia="Times New Roman" w:hAnsi="Arial" w:cs="Arial"/>
+          <w:color w:val="000000"/>
+          <w:sz w:val="24"/>
+          <w:lang w:eastAsia="nl-BE"/>
+        </w:rPr>
+      </w:pPr>
+      <w:proofErr w:type="spellStart"/>
+      <w:r>
+        <w:rPr>
+          <w:rFonts w:ascii="Arial" w:eastAsia="Times New Roman" w:hAnsi="Arial" w:cs="Arial"/>
+          <w:color w:val="222222"/>
+          <w:szCs w:val="21"/>
+          <w:shd w:val="clear" w:color="auto" w:fill="FFFFFF"/>
+          <w:lang w:eastAsia="nl-BE"/>
+        </w:rPr>
+        <w:t>Xamarin</w:t>
+      </w:r>
+      <w:proofErr w:type="spellEnd"/>
+      <w:r>
+        <w:rPr>
+          <w:rFonts w:ascii="Arial" w:eastAsia="Times New Roman" w:hAnsi="Arial" w:cs="Arial"/>
+          <w:color w:val="222222"/>
+          <w:szCs w:val="21"/>
+          <w:shd w:val="clear" w:color="auto" w:fill="FFFFFF"/>
+          <w:lang w:eastAsia="nl-BE"/>
+        </w:rPr>
+        <w:t xml:space="preserve"> </w:t>
+      </w:r>
+      <w:r>
+        <w:rPr>
+          <w:rFonts w:ascii="Segoe UI Symbol" w:eastAsia="Times New Roman" w:hAnsi="Segoe UI Symbol" w:cs="Segoe UI Symbol"/>
+          <w:color w:val="222222"/>
+          <w:sz w:val="21"/>
+          <w:szCs w:val="21"/>
+          <w:shd w:val="clear" w:color="auto" w:fill="FFFFFF"/>
+          <w:lang w:eastAsia="nl-BE"/>
+        </w:rPr>
+        <w:t>✓</w:t>
+      </w:r>
+      <w:r>
+        <w:rPr>
+          <w:rFonts w:ascii="Arial" w:eastAsia="Times New Roman" w:hAnsi="Arial" w:cs="Arial"/>
+          <w:color w:val="222222"/>
+          <w:szCs w:val="21"/>
+          <w:shd w:val="clear" w:color="auto" w:fill="FFFFFF"/>
+          <w:lang w:eastAsia="nl-BE"/>
+        </w:rPr>
+        <w:t xml:space="preserve"> : C#</w:t>
+      </w:r>
+    </w:p>
+    <w:p>
+      <w:pPr>
+        <w:numPr>
+          <w:ilvl w:val="1"/>
+          <w:numId w:val="1"/>
+        </w:numPr>
+        <w:spacing w:after="0" w:line="240" w:lineRule="auto"/>
+        <w:textAlignment w:val="baseline"/>
+        <w:rPr>
+          <w:rFonts w:ascii="Arial" w:eastAsia="Times New Roman" w:hAnsi="Arial" w:cs="Arial"/>
+          <w:color w:val="000000"/>
+          <w:sz w:val="24"/>
+          <w:lang w:eastAsia="nl-BE"/>
+        </w:rPr>
+      </w:pPr>
+      <w:r>
+        <w:rPr>
+          <w:rFonts w:ascii="Arial" w:eastAsia="Times New Roman" w:hAnsi="Arial" w:cs="Arial"/>
+          <w:color w:val="222222"/>
+          <w:szCs w:val="21"/>
+          <w:shd w:val="clear" w:color="auto" w:fill="FFFFFF"/>
+          <w:lang w:eastAsia="nl-BE"/>
+        </w:rPr>
+        <w:t xml:space="preserve">Apache </w:t>
+      </w:r>
+      <w:proofErr w:type="spellStart"/>
+      <w:r>
+        <w:rPr>
+          <w:rFonts w:ascii="Arial" w:eastAsia="Times New Roman" w:hAnsi="Arial" w:cs="Arial"/>
+          <w:color w:val="222222"/>
+          <w:szCs w:val="21"/>
+          <w:shd w:val="clear" w:color="auto" w:fill="FFFFFF"/>
+          <w:lang w:eastAsia="nl-BE"/>
+        </w:rPr>
+        <w:t>Cordova</w:t>
+      </w:r>
+      <w:proofErr w:type="spellEnd"/>
+      <w:r>
+        <w:rPr>
+          <w:rFonts w:ascii="Arial" w:eastAsia="Times New Roman" w:hAnsi="Arial" w:cs="Arial"/>
+          <w:color w:val="222222"/>
+          <w:szCs w:val="21"/>
+          <w:shd w:val="clear" w:color="auto" w:fill="FFFFFF"/>
+          <w:lang w:eastAsia="nl-BE"/>
+        </w:rPr>
+        <w:t xml:space="preserve"> </w:t>
+      </w:r>
+      <w:r>
+        <w:rPr>
+          <w:rFonts w:ascii="Segoe UI Symbol" w:eastAsia="Times New Roman" w:hAnsi="Segoe UI Symbol" w:cs="Segoe UI Symbol"/>
+          <w:color w:val="222222"/>
+          <w:sz w:val="21"/>
+          <w:szCs w:val="21"/>
+          <w:shd w:val="clear" w:color="auto" w:fill="FFFFFF"/>
+          <w:lang w:eastAsia="nl-BE"/>
+        </w:rPr>
+        <w:t>✓</w:t>
+      </w:r>
+      <w:r>
+        <w:rPr>
+          <w:rFonts w:ascii="Arial" w:eastAsia="Times New Roman" w:hAnsi="Arial" w:cs="Arial"/>
+          <w:color w:val="222222"/>
+          <w:szCs w:val="21"/>
+          <w:shd w:val="clear" w:color="auto" w:fill="FFFFFF"/>
+          <w:lang w:eastAsia="nl-BE"/>
+        </w:rPr>
+        <w:t xml:space="preserve">: CSS, JS &amp; HTML </w:t>
+      </w:r>
+    </w:p>
+    <w:p>
+      <w:pPr>
+        <w:pStyle w:val="Ondertitel"/>
+        <w:rPr>
+          <w:rFonts w:eastAsia="Times New Roman"/>
+          <w:color w:val="000000"/>
+          <w:sz w:val="24"/>
+          <w:lang w:eastAsia="nl-BE"/>
+        </w:rPr>
+      </w:pPr>
+      <w:r>
+        <w:rPr>
+          <w:rFonts w:eastAsia="Times New Roman"/>
+          <w:shd w:val="clear" w:color="auto" w:fill="FFFFFF"/>
+          <w:lang w:eastAsia="nl-BE"/>
+        </w:rPr>
+        <w:t>Tips</w:t>
+      </w:r>
+    </w:p>
+    <w:p>
+      <w:pPr>
+        <w:numPr>
+          <w:ilvl w:val="0"/>
+          <w:numId w:val="1"/>
+        </w:numPr>
+        <w:spacing w:after="0" w:line="240" w:lineRule="auto"/>
+        <w:textAlignment w:val="baseline"/>
+        <w:rPr>
+          <w:rFonts w:ascii="Arial" w:eastAsia="Times New Roman" w:hAnsi="Arial" w:cs="Arial"/>
+          <w:color w:val="000000"/>
+          <w:sz w:val="24"/>
+          <w:lang w:eastAsia="nl-BE"/>
+        </w:rPr>
+      </w:pPr>
+      <w:r>
+        <w:rPr>
+          <w:rFonts w:ascii="Arial" w:eastAsia="Times New Roman" w:hAnsi="Arial" w:cs="Arial"/>
+          <w:color w:val="222222"/>
+          <w:szCs w:val="21"/>
+          <w:shd w:val="clear" w:color="auto" w:fill="FFFFFF"/>
+          <w:lang w:eastAsia="nl-BE"/>
+        </w:rPr>
+        <w:t>Grote firma’s die gebruiken (</w:t>
+      </w:r>
+      <w:proofErr w:type="spellStart"/>
+      <w:r>
+        <w:rPr>
+          <w:rFonts w:ascii="Arial" w:eastAsia="Times New Roman" w:hAnsi="Arial" w:cs="Arial"/>
+          <w:color w:val="222222"/>
+          <w:szCs w:val="21"/>
+          <w:shd w:val="clear" w:color="auto" w:fill="FFFFFF"/>
+          <w:lang w:eastAsia="nl-BE"/>
+        </w:rPr>
+        <w:t>Discord</w:t>
+      </w:r>
+      <w:proofErr w:type="spellEnd"/>
+      <w:r>
+        <w:rPr>
+          <w:rFonts w:ascii="Arial" w:eastAsia="Times New Roman" w:hAnsi="Arial" w:cs="Arial"/>
+          <w:color w:val="222222"/>
+          <w:szCs w:val="21"/>
+          <w:shd w:val="clear" w:color="auto" w:fill="FFFFFF"/>
+          <w:lang w:eastAsia="nl-BE"/>
+        </w:rPr>
+        <w:t>)</w:t>
+      </w:r>
+    </w:p>
+    <w:p>
+      <w:pPr>
+        <w:numPr>
+          <w:ilvl w:val="0"/>
+          <w:numId w:val="1"/>
+        </w:numPr>
+        <w:spacing w:after="0" w:line="240" w:lineRule="auto"/>
+        <w:textAlignment w:val="baseline"/>
+        <w:rPr>
+          <w:rFonts w:ascii="Arial" w:eastAsia="Times New Roman" w:hAnsi="Arial" w:cs="Arial"/>
+          <w:color w:val="000000"/>
+          <w:sz w:val="24"/>
+          <w:lang w:eastAsia="nl-BE"/>
+        </w:rPr>
+      </w:pPr>
+      <w:r>
+        <w:rPr>
+          <w:rFonts w:ascii="Arial" w:eastAsia="Times New Roman" w:hAnsi="Arial" w:cs="Arial"/>
+          <w:color w:val="222222"/>
+          <w:szCs w:val="21"/>
+          <w:shd w:val="clear" w:color="auto" w:fill="FFFFFF"/>
+          <w:lang w:eastAsia="nl-BE"/>
+        </w:rPr>
+        <w:t xml:space="preserve">Performance, </w:t>
+      </w:r>
+      <w:proofErr w:type="spellStart"/>
+      <w:r>
+        <w:rPr>
+          <w:rFonts w:ascii="Arial" w:eastAsia="Times New Roman" w:hAnsi="Arial" w:cs="Arial"/>
+          <w:color w:val="222222"/>
+          <w:szCs w:val="21"/>
+          <w:shd w:val="clear" w:color="auto" w:fill="FFFFFF"/>
+          <w:lang w:eastAsia="nl-BE"/>
+        </w:rPr>
+        <w:t>dev</w:t>
+      </w:r>
+      <w:proofErr w:type="spellEnd"/>
+      <w:r>
+        <w:rPr>
+          <w:rFonts w:ascii="Arial" w:eastAsia="Times New Roman" w:hAnsi="Arial" w:cs="Arial"/>
+          <w:color w:val="222222"/>
+          <w:szCs w:val="21"/>
+          <w:shd w:val="clear" w:color="auto" w:fill="FFFFFF"/>
+          <w:lang w:eastAsia="nl-BE"/>
+        </w:rPr>
+        <w:t xml:space="preserve"> effort, user </w:t>
+      </w:r>
+      <w:proofErr w:type="spellStart"/>
+      <w:r>
+        <w:rPr>
+          <w:rFonts w:ascii="Arial" w:eastAsia="Times New Roman" w:hAnsi="Arial" w:cs="Arial"/>
+          <w:color w:val="222222"/>
+          <w:szCs w:val="21"/>
+          <w:shd w:val="clear" w:color="auto" w:fill="FFFFFF"/>
+          <w:lang w:eastAsia="nl-BE"/>
+        </w:rPr>
+        <w:t>experience</w:t>
+      </w:r>
+      <w:proofErr w:type="spellEnd"/>
+      <w:r>
+        <w:rPr>
+          <w:rFonts w:ascii="Arial" w:eastAsia="Times New Roman" w:hAnsi="Arial" w:cs="Arial"/>
+          <w:color w:val="222222"/>
+          <w:szCs w:val="21"/>
+          <w:shd w:val="clear" w:color="auto" w:fill="FFFFFF"/>
+          <w:lang w:eastAsia="nl-BE"/>
+        </w:rPr>
+        <w:t>, hoe goed geschikt voor prototypes?</w:t>
+      </w:r>
+    </w:p>
+    <w:p>
+      <w:pPr>
+        <w:spacing w:after="0" w:line="240" w:lineRule="auto"/>
+        <w:textAlignment w:val="baseline"/>
+        <w:rPr>
+          <w:rFonts w:ascii="Arial" w:eastAsia="Times New Roman" w:hAnsi="Arial" w:cs="Arial"/>
+          <w:color w:val="000000"/>
+          <w:sz w:val="24"/>
+          <w:lang w:eastAsia="nl-BE"/>
+        </w:rPr>
+      </w:pPr>
+    </w:p>
+    <w:p>
+      <w:pPr>
+        <w:spacing w:after="0" w:line="240" w:lineRule="auto"/>
+        <w:textAlignment w:val="baseline"/>
+        <w:rPr>
+          <w:rFonts w:ascii="Arial" w:eastAsia="Times New Roman" w:hAnsi="Arial" w:cs="Arial"/>
+          <w:color w:val="222222"/>
+          <w:szCs w:val="21"/>
+          <w:shd w:val="clear" w:color="auto" w:fill="FFFFFF"/>
+          <w:lang w:eastAsia="nl-BE"/>
+        </w:rPr>
+      </w:pPr>
+      <w:r>
+        <w:rPr>
+          <w:rFonts w:ascii="Arial" w:eastAsia="Times New Roman" w:hAnsi="Arial" w:cs="Arial"/>
+          <w:color w:val="222222"/>
+          <w:szCs w:val="21"/>
+          <w:shd w:val="clear" w:color="auto" w:fill="FFFFFF"/>
+          <w:lang w:eastAsia="nl-BE"/>
+        </w:rPr>
+        <w:t>Week 2 (</w:t>
+      </w:r>
+      <w:r>
+        <w:rPr>
+          <w:rFonts w:ascii="Arial" w:eastAsia="Times New Roman" w:hAnsi="Arial" w:cs="Arial"/>
+          <w:color w:val="222222"/>
+          <w:szCs w:val="21"/>
+          <w:shd w:val="clear" w:color="auto" w:fill="FFFFFF"/>
+          <w:lang w:eastAsia="nl-BE"/>
+        </w:rPr>
+        <w:t>04112017)</w:t>
+      </w:r>
+    </w:p>
+    <w:p>
+      <w:pPr>
+        <w:spacing w:after="0" w:line="240" w:lineRule="auto"/>
+        <w:textAlignment w:val="baseline"/>
+        <w:rPr>
+          <w:rFonts w:ascii="Arial" w:eastAsia="Times New Roman" w:hAnsi="Arial" w:cs="Arial"/>
+          <w:color w:val="222222"/>
+          <w:szCs w:val="21"/>
+          <w:shd w:val="clear" w:color="auto" w:fill="FFFFFF"/>
+          <w:lang w:eastAsia="nl-BE"/>
+        </w:rPr>
+      </w:pPr>
+    </w:p>
+    <w:p>
+      <w:pPr>
+        <w:pStyle w:val="Ondertitel"/>
+        <w:rPr>
+          <w:rFonts w:ascii="Times New Roman" w:eastAsia="Times New Roman" w:hAnsi="Times New Roman" w:cs="Times New Roman"/>
+          <w:sz w:val="24"/>
+          <w:szCs w:val="24"/>
+          <w:lang w:eastAsia="nl-BE"/>
+        </w:rPr>
+      </w:pPr>
+      <w:proofErr w:type="spellStart"/>
+      <w:r>
+        <w:rPr>
+          <w:rFonts w:eastAsia="Times New Roman"/>
+          <w:lang w:eastAsia="nl-BE"/>
+        </w:rPr>
+        <w:t>To</w:t>
+      </w:r>
+      <w:proofErr w:type="spellEnd"/>
+      <w:r>
+        <w:rPr>
+          <w:rFonts w:eastAsia="Times New Roman"/>
+          <w:lang w:eastAsia="nl-BE"/>
+        </w:rPr>
+        <w:t>-do</w:t>
+      </w:r>
+    </w:p>
+    <w:p>
+      <w:pPr>
+        <w:pStyle w:val="Lijstalinea"/>
+        <w:numPr>
+          <w:ilvl w:val="0"/>
+          <w:numId w:val="3"/>
+        </w:numPr>
         <w:spacing w:after="240" w:line="240" w:lineRule="auto"/>
         <w:rPr>
           <w:rFonts w:ascii="Times New Roman" w:eastAsia="Times New Roman" w:hAnsi="Times New Roman" w:cs="Times New Roman"/>
@@ -173,379 +801,315 @@
           <w:lang w:eastAsia="nl-BE"/>
         </w:rPr>
       </w:pPr>
-      <w:r>
-        <w:rPr>
-          <w:rFonts w:ascii="Times New Roman" w:eastAsia="Times New Roman" w:hAnsi="Times New Roman" w:cs="Times New Roman"/>
-          <w:sz w:val="24"/>
-          <w:szCs w:val="24"/>
-          <w:lang w:eastAsia="nl-BE"/>
-        </w:rPr>
-        <w:br/>
-      </w:r>
-      <w:r>
-        <w:rPr>
-          <w:rFonts w:ascii="Times New Roman" w:eastAsia="Times New Roman" w:hAnsi="Times New Roman" w:cs="Times New Roman"/>
-          <w:sz w:val="24"/>
-          <w:szCs w:val="24"/>
-          <w:lang w:eastAsia="nl-BE"/>
-        </w:rPr>
-        <w:br/>
-      </w:r>
-      <w:r>
-        <w:rPr>
-          <w:rFonts w:ascii="Times New Roman" w:eastAsia="Times New Roman" w:hAnsi="Times New Roman" w:cs="Times New Roman"/>
-          <w:sz w:val="24"/>
-          <w:szCs w:val="24"/>
-          <w:lang w:eastAsia="nl-BE"/>
-        </w:rPr>
-        <w:br/>
-      </w:r>
-      <w:r>
-        <w:rPr>
-          <w:rFonts w:ascii="Times New Roman" w:eastAsia="Times New Roman" w:hAnsi="Times New Roman" w:cs="Times New Roman"/>
-          <w:sz w:val="24"/>
-          <w:szCs w:val="24"/>
-          <w:lang w:eastAsia="nl-BE"/>
-        </w:rPr>
-        <w:br/>
-      </w:r>
-      <w:r>
-        <w:rPr>
-          <w:rFonts w:ascii="Times New Roman" w:eastAsia="Times New Roman" w:hAnsi="Times New Roman" w:cs="Times New Roman"/>
-          <w:sz w:val="24"/>
-          <w:szCs w:val="24"/>
-          <w:lang w:eastAsia="nl-BE"/>
-        </w:rPr>
-        <w:br/>
-      </w:r>
-      <w:r>
-        <w:rPr>
-          <w:rFonts w:ascii="Times New Roman" w:eastAsia="Times New Roman" w:hAnsi="Times New Roman" w:cs="Times New Roman"/>
-          <w:sz w:val="24"/>
-          <w:szCs w:val="24"/>
-          <w:lang w:eastAsia="nl-BE"/>
-        </w:rPr>
-        <w:br/>
-      </w:r>
-      <w:r>
-        <w:rPr>
-          <w:rFonts w:ascii="Times New Roman" w:eastAsia="Times New Roman" w:hAnsi="Times New Roman" w:cs="Times New Roman"/>
-          <w:sz w:val="24"/>
-          <w:szCs w:val="24"/>
-          <w:lang w:eastAsia="nl-BE"/>
-        </w:rPr>
-        <w:br/>
-      </w:r>
-      <w:r>
-        <w:rPr>
-          <w:rFonts w:ascii="Times New Roman" w:eastAsia="Times New Roman" w:hAnsi="Times New Roman" w:cs="Times New Roman"/>
-          <w:sz w:val="24"/>
-          <w:szCs w:val="24"/>
-          <w:lang w:eastAsia="nl-BE"/>
-        </w:rPr>
-        <w:br/>
-      </w:r>
-      <w:r>
-        <w:rPr>
-          <w:rFonts w:ascii="Times New Roman" w:eastAsia="Times New Roman" w:hAnsi="Times New Roman" w:cs="Times New Roman"/>
-          <w:sz w:val="24"/>
-          <w:szCs w:val="24"/>
-          <w:lang w:eastAsia="nl-BE"/>
-        </w:rPr>
-        <w:br/>
-      </w:r>
-      <w:r>
-        <w:rPr>
-          <w:rFonts w:ascii="Times New Roman" w:eastAsia="Times New Roman" w:hAnsi="Times New Roman" w:cs="Times New Roman"/>
-          <w:sz w:val="24"/>
-          <w:szCs w:val="24"/>
-          <w:lang w:eastAsia="nl-BE"/>
-        </w:rPr>
-        <w:br/>
-      </w:r>
-      <w:r>
-        <w:rPr>
-          <w:rFonts w:ascii="Times New Roman" w:eastAsia="Times New Roman" w:hAnsi="Times New Roman" w:cs="Times New Roman"/>
-          <w:sz w:val="24"/>
-          <w:szCs w:val="24"/>
-          <w:lang w:eastAsia="nl-BE"/>
-        </w:rPr>
-        <w:br/>
-      </w:r>
-      <w:r>
-        <w:rPr>
-          <w:rFonts w:ascii="Times New Roman" w:eastAsia="Times New Roman" w:hAnsi="Times New Roman" w:cs="Times New Roman"/>
-          <w:sz w:val="24"/>
-          <w:szCs w:val="24"/>
-          <w:lang w:eastAsia="nl-BE"/>
-        </w:rPr>
-        <w:br/>
-      </w:r>
-      <w:r>
-        <w:rPr>
-          <w:rFonts w:ascii="Times New Roman" w:eastAsia="Times New Roman" w:hAnsi="Times New Roman" w:cs="Times New Roman"/>
-          <w:sz w:val="24"/>
-          <w:szCs w:val="24"/>
-          <w:lang w:eastAsia="nl-BE"/>
-        </w:rPr>
-        <w:br/>
-      </w:r>
-      <w:r>
-        <w:rPr>
-          <w:rFonts w:ascii="Times New Roman" w:eastAsia="Times New Roman" w:hAnsi="Times New Roman" w:cs="Times New Roman"/>
-          <w:sz w:val="24"/>
-          <w:szCs w:val="24"/>
-          <w:lang w:eastAsia="nl-BE"/>
-        </w:rPr>
+      <w:proofErr w:type="spellStart"/>
+      <w:r>
+        <w:rPr>
+          <w:rFonts w:ascii="Times New Roman" w:eastAsia="Times New Roman" w:hAnsi="Times New Roman" w:cs="Times New Roman"/>
+          <w:sz w:val="24"/>
+          <w:szCs w:val="24"/>
+          <w:lang w:eastAsia="nl-BE"/>
+        </w:rPr>
+        <w:t>Qt</w:t>
+      </w:r>
+      <w:proofErr w:type="spellEnd"/>
+      <w:r>
+        <w:rPr>
+          <w:rFonts w:ascii="Times New Roman" w:eastAsia="Times New Roman" w:hAnsi="Times New Roman" w:cs="Times New Roman"/>
+          <w:sz w:val="24"/>
+          <w:szCs w:val="24"/>
+          <w:lang w:eastAsia="nl-BE"/>
+        </w:rPr>
+        <w:t xml:space="preserve"> implementatie vorige UI afmaken</w:t>
+      </w:r>
+    </w:p>
+    <w:p>
+      <w:pPr>
+        <w:pStyle w:val="Lijstalinea"/>
+        <w:numPr>
+          <w:ilvl w:val="0"/>
+          <w:numId w:val="3"/>
+        </w:numPr>
+        <w:spacing w:after="240" w:line="240" w:lineRule="auto"/>
+        <w:rPr>
+          <w:rFonts w:ascii="Times New Roman" w:eastAsia="Times New Roman" w:hAnsi="Times New Roman" w:cs="Times New Roman"/>
+          <w:sz w:val="24"/>
+          <w:szCs w:val="24"/>
+          <w:lang w:eastAsia="nl-BE"/>
+        </w:rPr>
+      </w:pPr>
+      <w:proofErr w:type="spellStart"/>
+      <w:r>
+        <w:rPr>
+          <w:rFonts w:ascii="Times New Roman" w:eastAsia="Times New Roman" w:hAnsi="Times New Roman" w:cs="Times New Roman"/>
+          <w:sz w:val="24"/>
+          <w:szCs w:val="24"/>
+          <w:lang w:eastAsia="nl-BE"/>
+        </w:rPr>
+        <w:t>Qt</w:t>
+      </w:r>
+      <w:proofErr w:type="spellEnd"/>
+      <w:r>
+        <w:rPr>
+          <w:rFonts w:ascii="Times New Roman" w:eastAsia="Times New Roman" w:hAnsi="Times New Roman" w:cs="Times New Roman"/>
+          <w:sz w:val="24"/>
+          <w:szCs w:val="24"/>
+          <w:lang w:eastAsia="nl-BE"/>
+        </w:rPr>
+        <w:t xml:space="preserve"> deel van masterproef al beginnen schrijven</w:t>
+      </w:r>
+    </w:p>
+    <w:p>
+      <w:pPr>
+        <w:pStyle w:val="Lijstalinea"/>
+        <w:numPr>
+          <w:ilvl w:val="0"/>
+          <w:numId w:val="3"/>
+        </w:numPr>
+        <w:spacing w:after="240" w:line="240" w:lineRule="auto"/>
+        <w:rPr>
+          <w:rFonts w:ascii="Times New Roman" w:eastAsia="Times New Roman" w:hAnsi="Times New Roman" w:cs="Times New Roman"/>
+          <w:sz w:val="24"/>
+          <w:szCs w:val="24"/>
+          <w:lang w:eastAsia="nl-BE"/>
+        </w:rPr>
+      </w:pPr>
+      <w:r>
+        <w:rPr>
+          <w:rFonts w:ascii="Times New Roman" w:eastAsia="Times New Roman" w:hAnsi="Times New Roman" w:cs="Times New Roman"/>
+          <w:sz w:val="24"/>
+          <w:szCs w:val="24"/>
+          <w:lang w:eastAsia="nl-BE"/>
+        </w:rPr>
+        <w:t>Structuur masterproef af</w:t>
+      </w:r>
+      <w:r>
+        <w:rPr>
+          <w:rFonts w:ascii="Times New Roman" w:eastAsia="Times New Roman" w:hAnsi="Times New Roman" w:cs="Times New Roman"/>
+          <w:sz w:val="24"/>
+          <w:szCs w:val="24"/>
+          <w:lang w:eastAsia="nl-BE"/>
+        </w:rPr>
+        <w:br/>
+      </w:r>
+      <w:r>
+        <w:rPr>
+          <w:rFonts w:ascii="Times New Roman" w:eastAsia="Times New Roman" w:hAnsi="Times New Roman" w:cs="Times New Roman"/>
+          <w:sz w:val="24"/>
+          <w:szCs w:val="24"/>
+          <w:lang w:eastAsia="nl-BE"/>
+        </w:rPr>
+        <w:br/>
+      </w:r>
+      <w:r>
+        <w:rPr>
+          <w:rFonts w:ascii="Times New Roman" w:eastAsia="Times New Roman" w:hAnsi="Times New Roman" w:cs="Times New Roman"/>
+          <w:sz w:val="24"/>
+          <w:szCs w:val="24"/>
+          <w:lang w:eastAsia="nl-BE"/>
+        </w:rPr>
+        <w:br/>
+      </w:r>
+      <w:r>
+        <w:rPr>
+          <w:rFonts w:ascii="Times New Roman" w:eastAsia="Times New Roman" w:hAnsi="Times New Roman" w:cs="Times New Roman"/>
+          <w:sz w:val="24"/>
+          <w:szCs w:val="24"/>
+          <w:lang w:eastAsia="nl-BE"/>
+        </w:rPr>
+        <w:br/>
+      </w:r>
+      <w:r>
+        <w:rPr>
+          <w:rFonts w:ascii="Times New Roman" w:eastAsia="Times New Roman" w:hAnsi="Times New Roman" w:cs="Times New Roman"/>
+          <w:sz w:val="24"/>
+          <w:szCs w:val="24"/>
+          <w:lang w:eastAsia="nl-BE"/>
+        </w:rPr>
+        <w:br/>
+      </w:r>
+      <w:r>
+        <w:rPr>
+          <w:rFonts w:ascii="Times New Roman" w:eastAsia="Times New Roman" w:hAnsi="Times New Roman" w:cs="Times New Roman"/>
+          <w:sz w:val="24"/>
+          <w:szCs w:val="24"/>
+          <w:lang w:eastAsia="nl-BE"/>
+        </w:rPr>
+        <w:br/>
+      </w:r>
+      <w:r>
+        <w:rPr>
+          <w:rFonts w:ascii="Times New Roman" w:eastAsia="Times New Roman" w:hAnsi="Times New Roman" w:cs="Times New Roman"/>
+          <w:sz w:val="24"/>
+          <w:szCs w:val="24"/>
+          <w:lang w:eastAsia="nl-BE"/>
+        </w:rPr>
+        <w:br/>
+      </w:r>
+      <w:r>
+        <w:rPr>
+          <w:rFonts w:ascii="Times New Roman" w:eastAsia="Times New Roman" w:hAnsi="Times New Roman" w:cs="Times New Roman"/>
+          <w:sz w:val="24"/>
+          <w:szCs w:val="24"/>
+          <w:lang w:eastAsia="nl-BE"/>
+        </w:rPr>
+        <w:br/>
+      </w:r>
+      <w:r>
+        <w:rPr>
+          <w:rFonts w:ascii="Times New Roman" w:eastAsia="Times New Roman" w:hAnsi="Times New Roman" w:cs="Times New Roman"/>
+          <w:sz w:val="24"/>
+          <w:szCs w:val="24"/>
+          <w:lang w:eastAsia="nl-BE"/>
+        </w:rPr>
+        <w:br/>
+      </w:r>
+      <w:r>
+        <w:rPr>
+          <w:rFonts w:ascii="Times New Roman" w:eastAsia="Times New Roman" w:hAnsi="Times New Roman" w:cs="Times New Roman"/>
+          <w:sz w:val="24"/>
+          <w:szCs w:val="24"/>
+          <w:lang w:eastAsia="nl-BE"/>
+        </w:rPr>
+        <w:br/>
+      </w:r>
+      <w:r>
+        <w:rPr>
+          <w:rFonts w:ascii="Times New Roman" w:eastAsia="Times New Roman" w:hAnsi="Times New Roman" w:cs="Times New Roman"/>
+          <w:sz w:val="24"/>
+          <w:szCs w:val="24"/>
+          <w:lang w:eastAsia="nl-BE"/>
+        </w:rPr>
+        <w:br/>
+      </w:r>
+      <w:r>
+        <w:rPr>
+          <w:rFonts w:ascii="Times New Roman" w:eastAsia="Times New Roman" w:hAnsi="Times New Roman" w:cs="Times New Roman"/>
+          <w:sz w:val="24"/>
+          <w:szCs w:val="24"/>
+          <w:lang w:eastAsia="nl-BE"/>
+        </w:rPr>
+        <w:br/>
+      </w:r>
+      <w:r>
+        <w:rPr>
+          <w:rFonts w:ascii="Times New Roman" w:eastAsia="Times New Roman" w:hAnsi="Times New Roman" w:cs="Times New Roman"/>
+          <w:sz w:val="24"/>
+          <w:szCs w:val="24"/>
+          <w:lang w:eastAsia="nl-BE"/>
+        </w:rPr>
+        <w:br/>
+      </w:r>
+      <w:r>
+        <w:rPr>
+          <w:rFonts w:ascii="Times New Roman" w:eastAsia="Times New Roman" w:hAnsi="Times New Roman" w:cs="Times New Roman"/>
+          <w:sz w:val="24"/>
+          <w:szCs w:val="24"/>
+          <w:lang w:eastAsia="nl-BE"/>
+        </w:rPr>
+        <w:br/>
+      </w:r>
+      <w:r>
+        <w:rPr>
+          <w:rFonts w:ascii="Times New Roman" w:eastAsia="Times New Roman" w:hAnsi="Times New Roman" w:cs="Times New Roman"/>
+          <w:sz w:val="24"/>
+          <w:szCs w:val="24"/>
+          <w:lang w:eastAsia="nl-BE"/>
+        </w:rPr>
+        <w:br/>
+      </w:r>
+      <w:r>
+        <w:rPr>
+          <w:rFonts w:ascii="Times New Roman" w:eastAsia="Times New Roman" w:hAnsi="Times New Roman" w:cs="Times New Roman"/>
+          <w:sz w:val="24"/>
+          <w:szCs w:val="24"/>
+          <w:lang w:eastAsia="nl-BE"/>
+        </w:rPr>
+        <w:br/>
+      </w:r>
+      <w:r>
+        <w:rPr>
+          <w:rFonts w:ascii="Times New Roman" w:eastAsia="Times New Roman" w:hAnsi="Times New Roman" w:cs="Times New Roman"/>
+          <w:sz w:val="24"/>
+          <w:szCs w:val="24"/>
+          <w:lang w:eastAsia="nl-BE"/>
+        </w:rPr>
+        <w:br/>
+      </w:r>
+      <w:r>
+        <w:rPr>
+          <w:rFonts w:ascii="Times New Roman" w:eastAsia="Times New Roman" w:hAnsi="Times New Roman" w:cs="Times New Roman"/>
+          <w:sz w:val="24"/>
+          <w:szCs w:val="24"/>
+          <w:lang w:eastAsia="nl-BE"/>
+        </w:rPr>
+        <w:br/>
+      </w:r>
+      <w:r>
+        <w:rPr>
+          <w:rFonts w:ascii="Times New Roman" w:eastAsia="Times New Roman" w:hAnsi="Times New Roman" w:cs="Times New Roman"/>
+          <w:sz w:val="24"/>
+          <w:szCs w:val="24"/>
+          <w:lang w:eastAsia="nl-BE"/>
+        </w:rPr>
+        <w:br/>
+      </w:r>
+      <w:r>
+        <w:rPr>
+          <w:rFonts w:ascii="Times New Roman" w:eastAsia="Times New Roman" w:hAnsi="Times New Roman" w:cs="Times New Roman"/>
+          <w:sz w:val="24"/>
+          <w:szCs w:val="24"/>
+          <w:lang w:eastAsia="nl-BE"/>
+        </w:rPr>
+        <w:br/>
+      </w:r>
+      <w:r>
+        <w:rPr>
+          <w:rFonts w:ascii="Times New Roman" w:eastAsia="Times New Roman" w:hAnsi="Times New Roman" w:cs="Times New Roman"/>
+          <w:sz w:val="24"/>
+          <w:szCs w:val="24"/>
+          <w:lang w:eastAsia="nl-BE"/>
+        </w:rPr>
+        <w:br/>
+      </w:r>
+      <w:r>
+        <w:rPr>
+          <w:rFonts w:ascii="Times New Roman" w:eastAsia="Times New Roman" w:hAnsi="Times New Roman" w:cs="Times New Roman"/>
+          <w:sz w:val="24"/>
+          <w:szCs w:val="24"/>
+          <w:lang w:eastAsia="nl-BE"/>
+        </w:rPr>
+        <w:br/>
+      </w:r>
+      <w:r>
+        <w:rPr>
+          <w:rFonts w:ascii="Times New Roman" w:eastAsia="Times New Roman" w:hAnsi="Times New Roman" w:cs="Times New Roman"/>
+          <w:sz w:val="24"/>
+          <w:szCs w:val="24"/>
+          <w:lang w:eastAsia="nl-BE"/>
+        </w:rPr>
+        <w:br/>
+      </w:r>
+      <w:r>
+        <w:rPr>
+          <w:rFonts w:ascii="Times New Roman" w:eastAsia="Times New Roman" w:hAnsi="Times New Roman" w:cs="Times New Roman"/>
+          <w:sz w:val="24"/>
+          <w:szCs w:val="24"/>
+          <w:lang w:eastAsia="nl-BE"/>
+        </w:rPr>
+        <w:br/>
+      </w:r>
+      <w:r>
+        <w:rPr>
+          <w:rFonts w:ascii="Times New Roman" w:eastAsia="Times New Roman" w:hAnsi="Times New Roman" w:cs="Times New Roman"/>
+          <w:sz w:val="24"/>
+          <w:szCs w:val="24"/>
+          <w:lang w:eastAsia="nl-BE"/>
+        </w:rPr>
+        <w:lastRenderedPageBreak/>
         <w:br/>
       </w:r>
       <w:bookmarkStart w:id="0" w:name="_GoBack"/>
       <w:bookmarkEnd w:id="0"/>
-      <w:r>
-        <w:rPr>
-          <w:rFonts w:ascii="Times New Roman" w:eastAsia="Times New Roman" w:hAnsi="Times New Roman" w:cs="Times New Roman"/>
-          <w:sz w:val="24"/>
-          <w:szCs w:val="24"/>
-          <w:lang w:eastAsia="nl-BE"/>
-        </w:rPr>
-        <w:br/>
-      </w:r>
-      <w:r>
-        <w:rPr>
-          <w:rFonts w:ascii="Times New Roman" w:eastAsia="Times New Roman" w:hAnsi="Times New Roman" w:cs="Times New Roman"/>
-          <w:sz w:val="24"/>
-          <w:szCs w:val="24"/>
-          <w:lang w:eastAsia="nl-BE"/>
-        </w:rPr>
-        <w:br/>
-      </w:r>
-      <w:r>
-        <w:rPr>
-          <w:rFonts w:ascii="Times New Roman" w:eastAsia="Times New Roman" w:hAnsi="Times New Roman" w:cs="Times New Roman"/>
-          <w:sz w:val="24"/>
-          <w:szCs w:val="24"/>
-          <w:lang w:eastAsia="nl-BE"/>
-        </w:rPr>
-        <w:br/>
-      </w:r>
-      <w:r>
-        <w:rPr>
-          <w:rFonts w:ascii="Times New Roman" w:eastAsia="Times New Roman" w:hAnsi="Times New Roman" w:cs="Times New Roman"/>
-          <w:sz w:val="24"/>
-          <w:szCs w:val="24"/>
-          <w:lang w:eastAsia="nl-BE"/>
-        </w:rPr>
-        <w:br/>
-      </w:r>
-      <w:r>
-        <w:rPr>
-          <w:rFonts w:ascii="Times New Roman" w:eastAsia="Times New Roman" w:hAnsi="Times New Roman" w:cs="Times New Roman"/>
-          <w:sz w:val="24"/>
-          <w:szCs w:val="24"/>
-          <w:lang w:eastAsia="nl-BE"/>
-        </w:rPr>
-        <w:br/>
-      </w:r>
-      <w:r>
-        <w:rPr>
-          <w:rFonts w:ascii="Times New Roman" w:eastAsia="Times New Roman" w:hAnsi="Times New Roman" w:cs="Times New Roman"/>
-          <w:sz w:val="24"/>
-          <w:szCs w:val="24"/>
-          <w:lang w:eastAsia="nl-BE"/>
-        </w:rPr>
-        <w:br/>
-      </w:r>
-      <w:r>
-        <w:rPr>
-          <w:rFonts w:ascii="Times New Roman" w:eastAsia="Times New Roman" w:hAnsi="Times New Roman" w:cs="Times New Roman"/>
-          <w:sz w:val="24"/>
-          <w:szCs w:val="24"/>
-          <w:lang w:eastAsia="nl-BE"/>
-        </w:rPr>
-        <w:br/>
-      </w:r>
-      <w:r>
-        <w:rPr>
-          <w:rFonts w:ascii="Times New Roman" w:eastAsia="Times New Roman" w:hAnsi="Times New Roman" w:cs="Times New Roman"/>
-          <w:sz w:val="24"/>
-          <w:szCs w:val="24"/>
-          <w:lang w:eastAsia="nl-BE"/>
-        </w:rPr>
-        <w:br/>
-      </w:r>
-      <w:r>
-        <w:rPr>
-          <w:rFonts w:ascii="Times New Roman" w:eastAsia="Times New Roman" w:hAnsi="Times New Roman" w:cs="Times New Roman"/>
-          <w:sz w:val="24"/>
-          <w:szCs w:val="24"/>
-          <w:lang w:eastAsia="nl-BE"/>
-        </w:rPr>
-        <w:br/>
-      </w:r>
-      <w:r>
-        <w:rPr>
-          <w:rFonts w:ascii="Times New Roman" w:eastAsia="Times New Roman" w:hAnsi="Times New Roman" w:cs="Times New Roman"/>
-          <w:sz w:val="24"/>
-          <w:szCs w:val="24"/>
-          <w:lang w:eastAsia="nl-BE"/>
-        </w:rPr>
-        <w:br/>
-      </w:r>
-      <w:r>
-        <w:rPr>
-          <w:rFonts w:ascii="Times New Roman" w:eastAsia="Times New Roman" w:hAnsi="Times New Roman" w:cs="Times New Roman"/>
-          <w:sz w:val="24"/>
-          <w:szCs w:val="24"/>
-          <w:lang w:eastAsia="nl-BE"/>
-        </w:rPr>
-        <w:br/>
-      </w:r>
-      <w:r>
-        <w:rPr>
-          <w:rFonts w:ascii="Times New Roman" w:eastAsia="Times New Roman" w:hAnsi="Times New Roman" w:cs="Times New Roman"/>
-          <w:sz w:val="24"/>
-          <w:szCs w:val="24"/>
-          <w:lang w:eastAsia="nl-BE"/>
-        </w:rPr>
-        <w:br/>
-      </w:r>
-      <w:r>
-        <w:rPr>
-          <w:rFonts w:ascii="Times New Roman" w:eastAsia="Times New Roman" w:hAnsi="Times New Roman" w:cs="Times New Roman"/>
-          <w:sz w:val="24"/>
-          <w:szCs w:val="24"/>
-          <w:lang w:eastAsia="nl-BE"/>
-        </w:rPr>
-        <w:br/>
-      </w:r>
-      <w:r>
-        <w:rPr>
-          <w:rFonts w:ascii="Times New Roman" w:eastAsia="Times New Roman" w:hAnsi="Times New Roman" w:cs="Times New Roman"/>
-          <w:sz w:val="24"/>
-          <w:szCs w:val="24"/>
-          <w:lang w:eastAsia="nl-BE"/>
-        </w:rPr>
-        <w:br/>
-      </w:r>
-      <w:r>
-        <w:rPr>
-          <w:rFonts w:ascii="Times New Roman" w:eastAsia="Times New Roman" w:hAnsi="Times New Roman" w:cs="Times New Roman"/>
-          <w:sz w:val="24"/>
-          <w:szCs w:val="24"/>
-          <w:lang w:eastAsia="nl-BE"/>
-        </w:rPr>
-        <w:br/>
-      </w:r>
-      <w:r>
-        <w:rPr>
-          <w:rFonts w:ascii="Times New Roman" w:eastAsia="Times New Roman" w:hAnsi="Times New Roman" w:cs="Times New Roman"/>
-          <w:sz w:val="24"/>
-          <w:szCs w:val="24"/>
-          <w:lang w:eastAsia="nl-BE"/>
-        </w:rPr>
-        <w:br/>
-      </w:r>
-      <w:r>
-        <w:rPr>
-          <w:rFonts w:ascii="Times New Roman" w:eastAsia="Times New Roman" w:hAnsi="Times New Roman" w:cs="Times New Roman"/>
-          <w:sz w:val="24"/>
-          <w:szCs w:val="24"/>
-          <w:lang w:eastAsia="nl-BE"/>
-        </w:rPr>
-        <w:br/>
-      </w:r>
-      <w:r>
-        <w:rPr>
-          <w:rFonts w:ascii="Times New Roman" w:eastAsia="Times New Roman" w:hAnsi="Times New Roman" w:cs="Times New Roman"/>
-          <w:sz w:val="24"/>
-          <w:szCs w:val="24"/>
-          <w:lang w:eastAsia="nl-BE"/>
-        </w:rPr>
-        <w:br/>
-      </w:r>
-      <w:r>
-        <w:rPr>
-          <w:rFonts w:ascii="Times New Roman" w:eastAsia="Times New Roman" w:hAnsi="Times New Roman" w:cs="Times New Roman"/>
-          <w:sz w:val="24"/>
-          <w:szCs w:val="24"/>
-          <w:lang w:eastAsia="nl-BE"/>
-        </w:rPr>
-        <w:br/>
-      </w:r>
-      <w:r>
-        <w:rPr>
-          <w:rFonts w:ascii="Times New Roman" w:eastAsia="Times New Roman" w:hAnsi="Times New Roman" w:cs="Times New Roman"/>
-          <w:sz w:val="24"/>
-          <w:szCs w:val="24"/>
-          <w:lang w:eastAsia="nl-BE"/>
-        </w:rPr>
-        <w:br/>
-      </w:r>
-      <w:r>
-        <w:rPr>
-          <w:rFonts w:ascii="Times New Roman" w:eastAsia="Times New Roman" w:hAnsi="Times New Roman" w:cs="Times New Roman"/>
-          <w:sz w:val="24"/>
-          <w:szCs w:val="24"/>
-          <w:lang w:eastAsia="nl-BE"/>
-        </w:rPr>
-        <w:br/>
-      </w:r>
-      <w:r>
-        <w:rPr>
-          <w:rFonts w:ascii="Times New Roman" w:eastAsia="Times New Roman" w:hAnsi="Times New Roman" w:cs="Times New Roman"/>
-          <w:sz w:val="24"/>
-          <w:szCs w:val="24"/>
-          <w:lang w:eastAsia="nl-BE"/>
-        </w:rPr>
-        <w:br/>
-      </w:r>
-      <w:r>
-        <w:rPr>
-          <w:rFonts w:ascii="Times New Roman" w:eastAsia="Times New Roman" w:hAnsi="Times New Roman" w:cs="Times New Roman"/>
-          <w:sz w:val="24"/>
-          <w:szCs w:val="24"/>
-          <w:lang w:eastAsia="nl-BE"/>
-        </w:rPr>
-        <w:br/>
-      </w:r>
-      <w:r>
-        <w:rPr>
-          <w:rFonts w:ascii="Times New Roman" w:eastAsia="Times New Roman" w:hAnsi="Times New Roman" w:cs="Times New Roman"/>
-          <w:sz w:val="24"/>
-          <w:szCs w:val="24"/>
-          <w:lang w:eastAsia="nl-BE"/>
-        </w:rPr>
-        <w:br/>
-      </w:r>
-      <w:r>
-        <w:rPr>
-          <w:rFonts w:ascii="Times New Roman" w:eastAsia="Times New Roman" w:hAnsi="Times New Roman" w:cs="Times New Roman"/>
-          <w:sz w:val="24"/>
-          <w:szCs w:val="24"/>
-          <w:lang w:eastAsia="nl-BE"/>
-        </w:rPr>
-        <w:br/>
-      </w:r>
-      <w:r>
-        <w:rPr>
-          <w:rFonts w:ascii="Times New Roman" w:eastAsia="Times New Roman" w:hAnsi="Times New Roman" w:cs="Times New Roman"/>
-          <w:sz w:val="24"/>
-          <w:szCs w:val="24"/>
-          <w:lang w:eastAsia="nl-BE"/>
-        </w:rPr>
-        <w:br/>
-      </w:r>
-    </w:p>
-    <w:p>
-      <w:pPr>
-        <w:spacing w:after="60" w:line="240" w:lineRule="auto"/>
-        <w:rPr>
-          <w:rFonts w:ascii="Times New Roman" w:eastAsia="Times New Roman" w:hAnsi="Times New Roman" w:cs="Times New Roman"/>
-          <w:sz w:val="24"/>
-          <w:szCs w:val="24"/>
-          <w:lang w:eastAsia="nl-BE"/>
-        </w:rPr>
-      </w:pPr>
       <w:proofErr w:type="spellStart"/>
       <w:r>
         <w:rPr>
@@ -555,7 +1119,6 @@
           <w:szCs w:val="52"/>
           <w:lang w:eastAsia="nl-BE"/>
         </w:rPr>
-        <w:lastRenderedPageBreak/>
         <w:t>Plaintext</w:t>
       </w:r>
       <w:proofErr w:type="spellEnd"/>
@@ -574,6 +1137,118 @@
 <file path=word/numbering.xml><?xml version="1.0" encoding="utf-8"?>
 <w:numbering xmlns:wpc="http://schemas.microsoft.com/office/word/2010/wordprocessingCanvas" xmlns:cx="http://schemas.microsoft.com/office/drawing/2014/chartex" xmlns:cx1="http://schemas.microsoft.com/office/drawing/2015/9/8/chartex" xmlns:cx2="http://schemas.microsoft.com/office/drawing/2015/10/21/chartex" xmlns:cx3="http://schemas.microsoft.com/office/drawing/2016/5/9/chartex" xmlns:cx4="http://schemas.microsoft.com/office/drawing/2016/5/10/chartex" xmlns:cx5="http://schemas.microsoft.com/office/drawing/2016/5/11/chartex" xmlns:cx6="http://schemas.microsoft.com/office/drawing/2016/5/12/chartex" xmlns:cx7="http://schemas.microsoft.com/office/drawing/2016/5/13/chartex" xmlns:cx8="http://schemas.microsoft.com/office/drawing/2016/5/14/chartex" xmlns:mc="http://schemas.openxmlformats.org/markup-compatibility/2006" xmlns:aink="http://schemas.microsoft.com/office/drawing/2016/ink" xmlns:am3d="http://schemas.microsoft.com/office/drawing/2017/model3d" xmlns:o="urn:schemas-microsoft-com:office:office" xmlns:r="http://schemas.openxmlformats.org/officeDocument/2006/relationships" xmlns:m="http://schemas.openxmlformats.org/officeDocument/2006/math" xmlns:v="urn:schemas-microsoft-com:vml" xmlns:wp14="http://schemas.microsoft.com/office/word/2010/wordprocessingDrawing" xmlns:wp="http://schemas.openxmlformats.org/drawingml/2006/wordprocessingDrawing" xmlns:w10="urn:schemas-microsoft-com:office:word" xmlns:w="http://schemas.openxmlformats.org/wordprocessingml/2006/main" xmlns:w14="http://schemas.microsoft.com/office/word/2010/wordml" xmlns:w15="http://schemas.microsoft.com/office/word/2012/wordml" xmlns:w16cid="http://schemas.microsoft.com/office/word/2016/wordml/cid" xmlns:w16se="http://schemas.microsoft.com/office/word/2015/wordml/symex" xmlns:wpg="http://schemas.microsoft.com/office/word/2010/wordprocessingGroup" xmlns:wpi="http://schemas.microsoft.com/office/word/2010/wordprocessingInk" xmlns:wne="http://schemas.microsoft.com/office/word/2006/wordml" xmlns:wps="http://schemas.microsoft.com/office/word/2010/wordprocessingShape" mc:Ignorable="w14 w15 w16se w16cid wp14">
   <w:abstractNum w:abstractNumId="0" w15:restartNumberingAfterBreak="0">
+    <w:nsid w:val="5B0F08AA"/>
+    <w:multiLevelType w:val="hybridMultilevel"/>
+    <w:tmpl w:val="A8984290"/>
+    <w:lvl w:ilvl="0" w:tplc="49CEC23A">
+      <w:numFmt w:val="bullet"/>
+      <w:lvlText w:val="-"/>
+      <w:lvlJc w:val="left"/>
+      <w:pPr>
+        <w:ind w:left="720" w:hanging="360"/>
+      </w:pPr>
+      <w:rPr>
+        <w:rFonts w:ascii="Times New Roman" w:eastAsia="Times New Roman" w:hAnsi="Times New Roman" w:cs="Times New Roman" w:hint="default"/>
+      </w:rPr>
+    </w:lvl>
+    <w:lvl w:ilvl="1" w:tplc="08130003" w:tentative="1">
+      <w:start w:val="1"/>
+      <w:numFmt w:val="bullet"/>
+      <w:lvlText w:val="o"/>
+      <w:lvlJc w:val="left"/>
+      <w:pPr>
+        <w:ind w:left="1440" w:hanging="360"/>
+      </w:pPr>
+      <w:rPr>
+        <w:rFonts w:ascii="Courier New" w:hAnsi="Courier New" w:cs="Courier New" w:hint="default"/>
+      </w:rPr>
+    </w:lvl>
+    <w:lvl w:ilvl="2" w:tplc="08130005" w:tentative="1">
+      <w:start w:val="1"/>
+      <w:numFmt w:val="bullet"/>
+      <w:lvlText w:val=""/>
+      <w:lvlJc w:val="left"/>
+      <w:pPr>
+        <w:ind w:left="2160" w:hanging="360"/>
+      </w:pPr>
+      <w:rPr>
+        <w:rFonts w:ascii="Wingdings" w:hAnsi="Wingdings" w:hint="default"/>
+      </w:rPr>
+    </w:lvl>
+    <w:lvl w:ilvl="3" w:tplc="08130001" w:tentative="1">
+      <w:start w:val="1"/>
+      <w:numFmt w:val="bullet"/>
+      <w:lvlText w:val=""/>
+      <w:lvlJc w:val="left"/>
+      <w:pPr>
+        <w:ind w:left="2880" w:hanging="360"/>
+      </w:pPr>
+      <w:rPr>
+        <w:rFonts w:ascii="Symbol" w:hAnsi="Symbol" w:hint="default"/>
+      </w:rPr>
+    </w:lvl>
+    <w:lvl w:ilvl="4" w:tplc="08130003" w:tentative="1">
+      <w:start w:val="1"/>
+      <w:numFmt w:val="bullet"/>
+      <w:lvlText w:val="o"/>
+      <w:lvlJc w:val="left"/>
+      <w:pPr>
+        <w:ind w:left="3600" w:hanging="360"/>
+      </w:pPr>
+      <w:rPr>
+        <w:rFonts w:ascii="Courier New" w:hAnsi="Courier New" w:cs="Courier New" w:hint="default"/>
+      </w:rPr>
+    </w:lvl>
+    <w:lvl w:ilvl="5" w:tplc="08130005" w:tentative="1">
+      <w:start w:val="1"/>
+      <w:numFmt w:val="bullet"/>
+      <w:lvlText w:val=""/>
+      <w:lvlJc w:val="left"/>
+      <w:pPr>
+        <w:ind w:left="4320" w:hanging="360"/>
+      </w:pPr>
+      <w:rPr>
+        <w:rFonts w:ascii="Wingdings" w:hAnsi="Wingdings" w:hint="default"/>
+      </w:rPr>
+    </w:lvl>
+    <w:lvl w:ilvl="6" w:tplc="08130001" w:tentative="1">
+      <w:start w:val="1"/>
+      <w:numFmt w:val="bullet"/>
+      <w:lvlText w:val=""/>
+      <w:lvlJc w:val="left"/>
+      <w:pPr>
+        <w:ind w:left="5040" w:hanging="360"/>
+      </w:pPr>
+      <w:rPr>
+        <w:rFonts w:ascii="Symbol" w:hAnsi="Symbol" w:hint="default"/>
+      </w:rPr>
+    </w:lvl>
+    <w:lvl w:ilvl="7" w:tplc="08130003" w:tentative="1">
+      <w:start w:val="1"/>
+      <w:numFmt w:val="bullet"/>
+      <w:lvlText w:val="o"/>
+      <w:lvlJc w:val="left"/>
+      <w:pPr>
+        <w:ind w:left="5760" w:hanging="360"/>
+      </w:pPr>
+      <w:rPr>
+        <w:rFonts w:ascii="Courier New" w:hAnsi="Courier New" w:cs="Courier New" w:hint="default"/>
+      </w:rPr>
+    </w:lvl>
+    <w:lvl w:ilvl="8" w:tplc="08130005" w:tentative="1">
+      <w:start w:val="1"/>
+      <w:numFmt w:val="bullet"/>
+      <w:lvlText w:val=""/>
+      <w:lvlJc w:val="left"/>
+      <w:pPr>
+        <w:ind w:left="6480" w:hanging="360"/>
+      </w:pPr>
+      <w:rPr>
+        <w:rFonts w:ascii="Wingdings" w:hAnsi="Wingdings" w:hint="default"/>
+      </w:rPr>
+    </w:lvl>
+  </w:abstractNum>
+  <w:abstractNum w:abstractNumId="1" w15:restartNumberingAfterBreak="0">
     <w:nsid w:val="652228A0"/>
     <w:multiLevelType w:val="multilevel"/>
     <w:tmpl w:val="8B280CC4"/>
@@ -593,7 +1268,7 @@
         <w:sz w:val="20"/>
       </w:rPr>
     </w:lvl>
-    <w:lvl w:ilvl="1" w:tentative="1">
+    <w:lvl w:ilvl="1">
       <w:start w:val="1"/>
       <w:numFmt w:val="bullet"/>
       <w:lvlText w:val="o"/>
@@ -722,8 +1397,127 @@
       </w:rPr>
     </w:lvl>
   </w:abstractNum>
+  <w:abstractNum w:abstractNumId="2" w15:restartNumberingAfterBreak="0">
+    <w:nsid w:val="706532F3"/>
+    <w:multiLevelType w:val="hybridMultilevel"/>
+    <w:tmpl w:val="04C8E4BA"/>
+    <w:lvl w:ilvl="0" w:tplc="08130001">
+      <w:start w:val="1"/>
+      <w:numFmt w:val="bullet"/>
+      <w:lvlText w:val=""/>
+      <w:lvlJc w:val="left"/>
+      <w:pPr>
+        <w:ind w:left="720" w:hanging="360"/>
+      </w:pPr>
+      <w:rPr>
+        <w:rFonts w:ascii="Symbol" w:hAnsi="Symbol" w:hint="default"/>
+      </w:rPr>
+    </w:lvl>
+    <w:lvl w:ilvl="1" w:tplc="08130003" w:tentative="1">
+      <w:start w:val="1"/>
+      <w:numFmt w:val="bullet"/>
+      <w:lvlText w:val="o"/>
+      <w:lvlJc w:val="left"/>
+      <w:pPr>
+        <w:ind w:left="1440" w:hanging="360"/>
+      </w:pPr>
+      <w:rPr>
+        <w:rFonts w:ascii="Courier New" w:hAnsi="Courier New" w:cs="Courier New" w:hint="default"/>
+      </w:rPr>
+    </w:lvl>
+    <w:lvl w:ilvl="2" w:tplc="08130005" w:tentative="1">
+      <w:start w:val="1"/>
+      <w:numFmt w:val="bullet"/>
+      <w:lvlText w:val=""/>
+      <w:lvlJc w:val="left"/>
+      <w:pPr>
+        <w:ind w:left="2160" w:hanging="360"/>
+      </w:pPr>
+      <w:rPr>
+        <w:rFonts w:ascii="Wingdings" w:hAnsi="Wingdings" w:hint="default"/>
+      </w:rPr>
+    </w:lvl>
+    <w:lvl w:ilvl="3" w:tplc="08130001" w:tentative="1">
+      <w:start w:val="1"/>
+      <w:numFmt w:val="bullet"/>
+      <w:lvlText w:val=""/>
+      <w:lvlJc w:val="left"/>
+      <w:pPr>
+        <w:ind w:left="2880" w:hanging="360"/>
+      </w:pPr>
+      <w:rPr>
+        <w:rFonts w:ascii="Symbol" w:hAnsi="Symbol" w:hint="default"/>
+      </w:rPr>
+    </w:lvl>
+    <w:lvl w:ilvl="4" w:tplc="08130003" w:tentative="1">
+      <w:start w:val="1"/>
+      <w:numFmt w:val="bullet"/>
+      <w:lvlText w:val="o"/>
+      <w:lvlJc w:val="left"/>
+      <w:pPr>
+        <w:ind w:left="3600" w:hanging="360"/>
+      </w:pPr>
+      <w:rPr>
+        <w:rFonts w:ascii="Courier New" w:hAnsi="Courier New" w:cs="Courier New" w:hint="default"/>
+      </w:rPr>
+    </w:lvl>
+    <w:lvl w:ilvl="5" w:tplc="08130005" w:tentative="1">
+      <w:start w:val="1"/>
+      <w:numFmt w:val="bullet"/>
+      <w:lvlText w:val=""/>
+      <w:lvlJc w:val="left"/>
+      <w:pPr>
+        <w:ind w:left="4320" w:hanging="360"/>
+      </w:pPr>
+      <w:rPr>
+        <w:rFonts w:ascii="Wingdings" w:hAnsi="Wingdings" w:hint="default"/>
+      </w:rPr>
+    </w:lvl>
+    <w:lvl w:ilvl="6" w:tplc="08130001" w:tentative="1">
+      <w:start w:val="1"/>
+      <w:numFmt w:val="bullet"/>
+      <w:lvlText w:val=""/>
+      <w:lvlJc w:val="left"/>
+      <w:pPr>
+        <w:ind w:left="5040" w:hanging="360"/>
+      </w:pPr>
+      <w:rPr>
+        <w:rFonts w:ascii="Symbol" w:hAnsi="Symbol" w:hint="default"/>
+      </w:rPr>
+    </w:lvl>
+    <w:lvl w:ilvl="7" w:tplc="08130003" w:tentative="1">
+      <w:start w:val="1"/>
+      <w:numFmt w:val="bullet"/>
+      <w:lvlText w:val="o"/>
+      <w:lvlJc w:val="left"/>
+      <w:pPr>
+        <w:ind w:left="5760" w:hanging="360"/>
+      </w:pPr>
+      <w:rPr>
+        <w:rFonts w:ascii="Courier New" w:hAnsi="Courier New" w:cs="Courier New" w:hint="default"/>
+      </w:rPr>
+    </w:lvl>
+    <w:lvl w:ilvl="8" w:tplc="08130005" w:tentative="1">
+      <w:start w:val="1"/>
+      <w:numFmt w:val="bullet"/>
+      <w:lvlText w:val=""/>
+      <w:lvlJc w:val="left"/>
+      <w:pPr>
+        <w:ind w:left="6480" w:hanging="360"/>
+      </w:pPr>
+      <w:rPr>
+        <w:rFonts w:ascii="Wingdings" w:hAnsi="Wingdings" w:hint="default"/>
+      </w:rPr>
+    </w:lvl>
+  </w:abstractNum>
   <w:num w:numId="1">
+    <w:abstractNumId w:val="1"/>
+  </w:num>
+  <w:num w:numId="2">
     <w:abstractNumId w:val="0"/>
+  </w:num>
+  <w:num w:numId="3">
+    <w:abstractNumId w:val="2"/>
   </w:num>
 </w:numbering>
 </file>
@@ -1170,6 +1964,48 @@
       <w:lang w:eastAsia="nl-BE"/>
     </w:rPr>
   </w:style>
+  <w:style w:type="paragraph" w:styleId="Ondertitel">
+    <w:name w:val="Subtitle"/>
+    <w:basedOn w:val="Standaard"/>
+    <w:next w:val="Standaard"/>
+    <w:link w:val="OndertitelChar"/>
+    <w:uiPriority w:val="11"/>
+    <w:qFormat/>
+    <w:rsid w:val="002C7648"/>
+    <w:pPr>
+      <w:numPr>
+        <w:ilvl w:val="1"/>
+      </w:numPr>
+    </w:pPr>
+    <w:rPr>
+      <w:rFonts w:eastAsiaTheme="minorEastAsia"/>
+      <w:color w:val="5A5A5A" w:themeColor="text1" w:themeTint="A5"/>
+      <w:spacing w:val="15"/>
+    </w:rPr>
+  </w:style>
+  <w:style w:type="character" w:customStyle="1" w:styleId="OndertitelChar">
+    <w:name w:val="Ondertitel Char"/>
+    <w:basedOn w:val="Standaardalinea-lettertype"/>
+    <w:link w:val="Ondertitel"/>
+    <w:uiPriority w:val="11"/>
+    <w:rsid w:val="002C7648"/>
+    <w:rPr>
+      <w:rFonts w:eastAsiaTheme="minorEastAsia"/>
+      <w:color w:val="5A5A5A" w:themeColor="text1" w:themeTint="A5"/>
+      <w:spacing w:val="15"/>
+    </w:rPr>
+  </w:style>
+  <w:style w:type="paragraph" w:styleId="Lijstalinea">
+    <w:name w:val="List Paragraph"/>
+    <w:basedOn w:val="Standaard"/>
+    <w:uiPriority w:val="34"/>
+    <w:qFormat/>
+    <w:rsid w:val="00C20355"/>
+    <w:pPr>
+      <w:ind w:left="720"/>
+      <w:contextualSpacing/>
+    </w:pPr>
+  </w:style>
 </w:styles>
 </file>
 

</xml_diff>

<commit_message>
Week 3 day 2
</commit_message>
<xml_diff>
--- a/Logboek en plaintext.docx
+++ b/Logboek en plaintext.docx
@@ -785,6 +785,8 @@
         </w:rPr>
         <w:t>-do</w:t>
       </w:r>
+      <w:bookmarkStart w:id="0" w:name="_GoBack"/>
+      <w:bookmarkEnd w:id="0"/>
     </w:p>
     <w:p>
       <w:pPr>
@@ -1081,6 +1083,17 @@
         </w:rPr>
         <w:t xml:space="preserve"> Native app beginnen programmeren</w:t>
       </w:r>
+      <w:r>
+        <w:rPr>
+          <w:rFonts w:ascii="Segoe UI Symbol" w:eastAsia="Times New Roman" w:hAnsi="Segoe UI Symbol" w:cs="Segoe UI Symbol"/>
+          <w:color w:val="222222"/>
+          <w:sz w:val="21"/>
+          <w:szCs w:val="21"/>
+          <w:shd w:val="clear" w:color="auto" w:fill="FFFFFF"/>
+          <w:lang w:eastAsia="nl-BE"/>
+        </w:rPr>
+        <w:t>✓</w:t>
+      </w:r>
     </w:p>
     <w:p>
       <w:pPr>
@@ -1126,8 +1139,26 @@
         </w:rPr>
         <w:t xml:space="preserve"> native installeren + instellen</w:t>
       </w:r>
-      <w:bookmarkStart w:id="0" w:name="_GoBack"/>
-      <w:bookmarkEnd w:id="0"/>
+      <w:r>
+        <w:rPr>
+          <w:rFonts w:ascii="Times New Roman" w:eastAsia="Times New Roman" w:hAnsi="Times New Roman" w:cs="Times New Roman"/>
+          <w:sz w:val="24"/>
+          <w:szCs w:val="24"/>
+          <w:lang w:eastAsia="nl-BE"/>
+        </w:rPr>
+        <w:t xml:space="preserve"> </w:t>
+      </w:r>
+      <w:r>
+        <w:rPr>
+          <w:rFonts w:ascii="Segoe UI Symbol" w:eastAsia="Times New Roman" w:hAnsi="Segoe UI Symbol" w:cs="Segoe UI Symbol"/>
+          <w:color w:val="222222"/>
+          <w:sz w:val="21"/>
+          <w:szCs w:val="21"/>
+          <w:shd w:val="clear" w:color="auto" w:fill="FFFFFF"/>
+          <w:lang w:eastAsia="nl-BE"/>
+        </w:rPr>
+        <w:t>✓</w:t>
+      </w:r>
     </w:p>
     <w:p>
       <w:pPr>

</xml_diff>

<commit_message>
Week 6 day 2
</commit_message>
<xml_diff>
--- a/Logboek en plaintext.docx
+++ b/Logboek en plaintext.docx
@@ -1837,7 +1837,11 @@
     </w:p>
     <w:p>
       <w:pPr>
-        <w:spacing w:after="240" w:line="240" w:lineRule="auto"/>
+        <w:pStyle w:val="Ondertitel"/>
+        <w:numPr>
+          <w:ilvl w:val="0"/>
+          <w:numId w:val="0"/>
+        </w:numPr>
         <w:rPr>
           <w:rFonts w:ascii="Times New Roman" w:eastAsia="Times New Roman" w:hAnsi="Times New Roman" w:cs="Times New Roman"/>
           <w:sz w:val="24"/>
@@ -1848,9 +1852,7 @@
       <w:proofErr w:type="spellStart"/>
       <w:r>
         <w:rPr>
-          <w:rFonts w:ascii="Times New Roman" w:eastAsia="Times New Roman" w:hAnsi="Times New Roman" w:cs="Times New Roman"/>
-          <w:sz w:val="24"/>
-          <w:szCs w:val="24"/>
+          <w:rFonts w:eastAsia="Times New Roman"/>
           <w:lang w:eastAsia="nl-BE"/>
         </w:rPr>
         <w:t>To</w:t>
@@ -1858,9 +1860,7 @@
       <w:proofErr w:type="spellEnd"/>
       <w:r>
         <w:rPr>
-          <w:rFonts w:ascii="Times New Roman" w:eastAsia="Times New Roman" w:hAnsi="Times New Roman" w:cs="Times New Roman"/>
-          <w:sz w:val="24"/>
-          <w:szCs w:val="24"/>
+          <w:rFonts w:eastAsia="Times New Roman"/>
           <w:lang w:eastAsia="nl-BE"/>
         </w:rPr>
         <w:t>-do</w:t>
@@ -1984,8 +1984,28 @@
         </w:rPr>
         <w:t>.</w:t>
       </w:r>
-      <w:bookmarkStart w:id="0" w:name="_GoBack"/>
-      <w:bookmarkEnd w:id="0"/>
+      <w:r>
+        <w:rPr>
+          <w:rFonts w:ascii="Segoe UI Symbol" w:eastAsia="Times New Roman" w:hAnsi="Segoe UI Symbol" w:cs="Segoe UI Symbol"/>
+          <w:color w:val="222222"/>
+          <w:sz w:val="21"/>
+          <w:szCs w:val="21"/>
+          <w:shd w:val="clear" w:color="auto" w:fill="FFFFFF"/>
+          <w:lang w:eastAsia="nl-BE"/>
+        </w:rPr>
+        <w:t xml:space="preserve"> </w:t>
+      </w:r>
+      <w:r>
+        <w:rPr>
+          <w:rFonts w:ascii="Segoe UI Symbol" w:eastAsia="Times New Roman" w:hAnsi="Segoe UI Symbol" w:cs="Segoe UI Symbol"/>
+          <w:color w:val="222222"/>
+          <w:sz w:val="21"/>
+          <w:szCs w:val="21"/>
+          <w:shd w:val="clear" w:color="auto" w:fill="FFFFFF"/>
+          <w:lang w:eastAsia="nl-BE"/>
+        </w:rPr>
+        <w:t>✓</w:t>
+      </w:r>
     </w:p>
     <w:p>
       <w:pPr>
@@ -2050,10 +2070,57 @@
     </w:p>
     <w:p>
       <w:pPr>
+        <w:spacing w:after="240" w:line="240" w:lineRule="auto"/>
+        <w:rPr>
+          <w:rFonts w:ascii="Times New Roman" w:eastAsia="Times New Roman" w:hAnsi="Times New Roman" w:cs="Times New Roman"/>
+          <w:sz w:val="24"/>
+          <w:szCs w:val="24"/>
+          <w:lang w:eastAsia="nl-BE"/>
+        </w:rPr>
+      </w:pPr>
+      <w:r>
+        <w:rPr>
+          <w:rFonts w:ascii="Times New Roman" w:eastAsia="Times New Roman" w:hAnsi="Times New Roman" w:cs="Times New Roman"/>
+          <w:sz w:val="24"/>
+          <w:szCs w:val="24"/>
+          <w:lang w:eastAsia="nl-BE"/>
+        </w:rPr>
+        <w:t>Week 6 (12022018)</w:t>
+      </w:r>
+    </w:p>
+    <w:p>
+      <w:pPr>
+        <w:pStyle w:val="Ondertitel"/>
+        <w:rPr>
+          <w:rFonts w:ascii="Times New Roman" w:eastAsia="Times New Roman" w:hAnsi="Times New Roman" w:cs="Times New Roman"/>
+          <w:sz w:val="24"/>
+          <w:szCs w:val="24"/>
+          <w:lang w:eastAsia="nl-BE"/>
+        </w:rPr>
+      </w:pPr>
+      <w:proofErr w:type="spellStart"/>
+      <w:r>
+        <w:rPr>
+          <w:rFonts w:eastAsia="Times New Roman"/>
+          <w:lang w:eastAsia="nl-BE"/>
+        </w:rPr>
+        <w:t>To</w:t>
+      </w:r>
+      <w:proofErr w:type="spellEnd"/>
+      <w:r>
+        <w:rPr>
+          <w:rFonts w:eastAsia="Times New Roman"/>
+          <w:lang w:eastAsia="nl-BE"/>
+        </w:rPr>
+        <w:t>-do</w:t>
+      </w:r>
+    </w:p>
+    <w:p>
+      <w:pPr>
         <w:pStyle w:val="Lijstalinea"/>
         <w:numPr>
           <w:ilvl w:val="0"/>
-          <w:numId w:val="7"/>
+          <w:numId w:val="8"/>
         </w:numPr>
         <w:spacing w:after="240" w:line="240" w:lineRule="auto"/>
         <w:rPr>
@@ -2063,6 +2130,365 @@
           <w:lang w:eastAsia="nl-BE"/>
         </w:rPr>
       </w:pPr>
+      <w:r>
+        <w:rPr>
+          <w:rFonts w:ascii="Times New Roman" w:eastAsia="Times New Roman" w:hAnsi="Times New Roman" w:cs="Times New Roman"/>
+          <w:sz w:val="24"/>
+          <w:szCs w:val="24"/>
+          <w:lang w:eastAsia="nl-BE"/>
+        </w:rPr>
+        <w:t>App verder maken</w:t>
+      </w:r>
+    </w:p>
+    <w:p>
+      <w:pPr>
+        <w:pStyle w:val="Lijstalinea"/>
+        <w:numPr>
+          <w:ilvl w:val="1"/>
+          <w:numId w:val="8"/>
+        </w:numPr>
+        <w:spacing w:after="240" w:line="240" w:lineRule="auto"/>
+        <w:rPr>
+          <w:rFonts w:ascii="Times New Roman" w:eastAsia="Times New Roman" w:hAnsi="Times New Roman" w:cs="Times New Roman"/>
+          <w:sz w:val="24"/>
+          <w:szCs w:val="24"/>
+          <w:lang w:eastAsia="nl-BE"/>
+        </w:rPr>
+      </w:pPr>
+      <w:proofErr w:type="spellStart"/>
+      <w:r>
+        <w:rPr>
+          <w:rFonts w:ascii="Times New Roman" w:eastAsia="Times New Roman" w:hAnsi="Times New Roman" w:cs="Times New Roman"/>
+          <w:sz w:val="24"/>
+          <w:szCs w:val="24"/>
+          <w:lang w:eastAsia="nl-BE"/>
+        </w:rPr>
+        <w:t>Videoplayer</w:t>
+      </w:r>
+      <w:proofErr w:type="spellEnd"/>
+      <w:r>
+        <w:rPr>
+          <w:rFonts w:ascii="Times New Roman" w:eastAsia="Times New Roman" w:hAnsi="Times New Roman" w:cs="Times New Roman"/>
+          <w:sz w:val="24"/>
+          <w:szCs w:val="24"/>
+          <w:lang w:eastAsia="nl-BE"/>
+        </w:rPr>
+        <w:t xml:space="preserve"> maken </w:t>
+      </w:r>
+      <w:r>
+        <w:rPr>
+          <w:rFonts w:ascii="Segoe UI Symbol" w:eastAsia="Times New Roman" w:hAnsi="Segoe UI Symbol" w:cs="Segoe UI Symbol"/>
+          <w:color w:val="222222"/>
+          <w:sz w:val="21"/>
+          <w:szCs w:val="21"/>
+          <w:shd w:val="clear" w:color="auto" w:fill="FFFFFF"/>
+          <w:lang w:eastAsia="nl-BE"/>
+        </w:rPr>
+        <w:t>✓</w:t>
+      </w:r>
+    </w:p>
+    <w:p>
+      <w:pPr>
+        <w:pStyle w:val="Lijstalinea"/>
+        <w:numPr>
+          <w:ilvl w:val="1"/>
+          <w:numId w:val="8"/>
+        </w:numPr>
+        <w:spacing w:after="240" w:line="240" w:lineRule="auto"/>
+        <w:rPr>
+          <w:rFonts w:ascii="Times New Roman" w:eastAsia="Times New Roman" w:hAnsi="Times New Roman" w:cs="Times New Roman"/>
+          <w:sz w:val="24"/>
+          <w:szCs w:val="24"/>
+          <w:lang w:eastAsia="nl-BE"/>
+        </w:rPr>
+      </w:pPr>
+      <w:r>
+        <w:rPr>
+          <w:rFonts w:ascii="Times New Roman" w:eastAsia="Times New Roman" w:hAnsi="Times New Roman" w:cs="Times New Roman"/>
+          <w:sz w:val="24"/>
+          <w:szCs w:val="24"/>
+          <w:lang w:eastAsia="nl-BE"/>
+        </w:rPr>
+        <w:t xml:space="preserve">Container maken </w:t>
+      </w:r>
+      <w:r>
+        <w:rPr>
+          <w:rFonts w:ascii="Segoe UI Symbol" w:eastAsia="Times New Roman" w:hAnsi="Segoe UI Symbol" w:cs="Segoe UI Symbol"/>
+          <w:color w:val="222222"/>
+          <w:sz w:val="21"/>
+          <w:szCs w:val="21"/>
+          <w:shd w:val="clear" w:color="auto" w:fill="FFFFFF"/>
+          <w:lang w:eastAsia="nl-BE"/>
+        </w:rPr>
+        <w:t>✓</w:t>
+      </w:r>
+    </w:p>
+    <w:p>
+      <w:pPr>
+        <w:pStyle w:val="Lijstalinea"/>
+        <w:numPr>
+          <w:ilvl w:val="1"/>
+          <w:numId w:val="8"/>
+        </w:numPr>
+        <w:spacing w:after="240" w:line="240" w:lineRule="auto"/>
+        <w:rPr>
+          <w:rFonts w:ascii="Times New Roman" w:eastAsia="Times New Roman" w:hAnsi="Times New Roman" w:cs="Times New Roman"/>
+          <w:sz w:val="24"/>
+          <w:szCs w:val="24"/>
+          <w:lang w:eastAsia="nl-BE"/>
+        </w:rPr>
+      </w:pPr>
+      <w:r>
+        <w:rPr>
+          <w:rFonts w:ascii="Times New Roman" w:eastAsia="Times New Roman" w:hAnsi="Times New Roman" w:cs="Times New Roman"/>
+          <w:sz w:val="24"/>
+          <w:szCs w:val="24"/>
+          <w:lang w:eastAsia="nl-BE"/>
+        </w:rPr>
+        <w:t>Channel</w:t>
+      </w:r>
+      <w:r>
+        <w:rPr>
+          <w:rFonts w:ascii="Times New Roman" w:eastAsia="Times New Roman" w:hAnsi="Times New Roman" w:cs="Times New Roman"/>
+          <w:sz w:val="24"/>
+          <w:szCs w:val="24"/>
+          <w:lang w:eastAsia="nl-BE"/>
+        </w:rPr>
+        <w:t xml:space="preserve"> </w:t>
+      </w:r>
+      <w:proofErr w:type="spellStart"/>
+      <w:r>
+        <w:rPr>
+          <w:rFonts w:ascii="Times New Roman" w:eastAsia="Times New Roman" w:hAnsi="Times New Roman" w:cs="Times New Roman"/>
+          <w:sz w:val="24"/>
+          <w:szCs w:val="24"/>
+          <w:lang w:eastAsia="nl-BE"/>
+        </w:rPr>
+        <w:t>scrollview</w:t>
+      </w:r>
+      <w:proofErr w:type="spellEnd"/>
+      <w:r>
+        <w:rPr>
+          <w:rFonts w:ascii="Times New Roman" w:eastAsia="Times New Roman" w:hAnsi="Times New Roman" w:cs="Times New Roman"/>
+          <w:sz w:val="24"/>
+          <w:szCs w:val="24"/>
+          <w:lang w:eastAsia="nl-BE"/>
+        </w:rPr>
+        <w:t xml:space="preserve"> voorbereiden </w:t>
+      </w:r>
+      <w:r>
+        <w:rPr>
+          <w:rFonts w:ascii="Times New Roman" w:eastAsia="Times New Roman" w:hAnsi="Times New Roman" w:cs="Times New Roman"/>
+          <w:sz w:val="24"/>
+          <w:szCs w:val="24"/>
+          <w:lang w:eastAsia="nl-BE"/>
+        </w:rPr>
+        <w:t xml:space="preserve"> </w:t>
+      </w:r>
+      <w:r>
+        <w:rPr>
+          <w:rFonts w:ascii="Segoe UI Symbol" w:eastAsia="Times New Roman" w:hAnsi="Segoe UI Symbol" w:cs="Segoe UI Symbol"/>
+          <w:color w:val="222222"/>
+          <w:sz w:val="21"/>
+          <w:szCs w:val="21"/>
+          <w:shd w:val="clear" w:color="auto" w:fill="FFFFFF"/>
+          <w:lang w:eastAsia="nl-BE"/>
+        </w:rPr>
+        <w:t>✓</w:t>
+      </w:r>
+    </w:p>
+    <w:p>
+      <w:pPr>
+        <w:pStyle w:val="Lijstalinea"/>
+        <w:numPr>
+          <w:ilvl w:val="1"/>
+          <w:numId w:val="8"/>
+        </w:numPr>
+        <w:spacing w:after="240" w:line="240" w:lineRule="auto"/>
+        <w:rPr>
+          <w:rFonts w:ascii="Times New Roman" w:eastAsia="Times New Roman" w:hAnsi="Times New Roman" w:cs="Times New Roman"/>
+          <w:sz w:val="24"/>
+          <w:szCs w:val="24"/>
+          <w:lang w:eastAsia="nl-BE"/>
+        </w:rPr>
+      </w:pPr>
+      <w:r>
+        <w:rPr>
+          <w:rFonts w:ascii="Times New Roman" w:eastAsia="Times New Roman" w:hAnsi="Times New Roman" w:cs="Times New Roman"/>
+          <w:sz w:val="24"/>
+          <w:szCs w:val="24"/>
+          <w:lang w:eastAsia="nl-BE"/>
+        </w:rPr>
+        <w:t>Functies schrijven voor dates + data combinaties</w:t>
+      </w:r>
+    </w:p>
+    <w:p>
+      <w:pPr>
+        <w:pStyle w:val="Lijstalinea"/>
+        <w:spacing w:after="240" w:line="240" w:lineRule="auto"/>
+        <w:ind w:left="1440"/>
+        <w:rPr>
+          <w:rFonts w:ascii="Times New Roman" w:eastAsia="Times New Roman" w:hAnsi="Times New Roman" w:cs="Times New Roman"/>
+          <w:sz w:val="24"/>
+          <w:szCs w:val="24"/>
+          <w:lang w:eastAsia="nl-BE"/>
+        </w:rPr>
+      </w:pPr>
+      <w:r>
+        <w:rPr>
+          <w:rFonts w:ascii="Times New Roman" w:eastAsia="Times New Roman" w:hAnsi="Times New Roman" w:cs="Times New Roman"/>
+          <w:sz w:val="24"/>
+          <w:szCs w:val="24"/>
+          <w:lang w:eastAsia="nl-BE"/>
+        </w:rPr>
+        <w:t>=&gt; uit metadata normaal te halen.</w:t>
+      </w:r>
+    </w:p>
+    <w:p>
+      <w:pPr>
+        <w:pStyle w:val="Lijstalinea"/>
+        <w:numPr>
+          <w:ilvl w:val="1"/>
+          <w:numId w:val="8"/>
+        </w:numPr>
+        <w:spacing w:after="240" w:line="240" w:lineRule="auto"/>
+        <w:rPr>
+          <w:rFonts w:ascii="Times New Roman" w:eastAsia="Times New Roman" w:hAnsi="Times New Roman" w:cs="Times New Roman"/>
+          <w:sz w:val="24"/>
+          <w:szCs w:val="24"/>
+          <w:lang w:eastAsia="nl-BE"/>
+        </w:rPr>
+      </w:pPr>
+      <w:r>
+        <w:rPr>
+          <w:rFonts w:ascii="Times New Roman" w:eastAsia="Times New Roman" w:hAnsi="Times New Roman" w:cs="Times New Roman"/>
+          <w:sz w:val="24"/>
+          <w:szCs w:val="24"/>
+          <w:lang w:eastAsia="nl-BE"/>
+        </w:rPr>
+        <w:t>Date-</w:t>
+      </w:r>
+      <w:proofErr w:type="spellStart"/>
+      <w:r>
+        <w:rPr>
+          <w:rFonts w:ascii="Times New Roman" w:eastAsia="Times New Roman" w:hAnsi="Times New Roman" w:cs="Times New Roman"/>
+          <w:sz w:val="24"/>
+          <w:szCs w:val="24"/>
+          <w:lang w:eastAsia="nl-BE"/>
+        </w:rPr>
+        <w:t>picker</w:t>
+      </w:r>
+      <w:proofErr w:type="spellEnd"/>
+      <w:r>
+        <w:rPr>
+          <w:rFonts w:ascii="Times New Roman" w:eastAsia="Times New Roman" w:hAnsi="Times New Roman" w:cs="Times New Roman"/>
+          <w:sz w:val="24"/>
+          <w:szCs w:val="24"/>
+          <w:lang w:eastAsia="nl-BE"/>
+        </w:rPr>
+        <w:t xml:space="preserve"> vinden voor RN</w:t>
+      </w:r>
+      <w:r>
+        <w:rPr>
+          <w:rFonts w:ascii="Times New Roman" w:eastAsia="Times New Roman" w:hAnsi="Times New Roman" w:cs="Times New Roman"/>
+          <w:sz w:val="24"/>
+          <w:szCs w:val="24"/>
+          <w:lang w:eastAsia="nl-BE"/>
+        </w:rPr>
+        <w:t xml:space="preserve"> </w:t>
+      </w:r>
+      <w:r>
+        <w:rPr>
+          <w:rFonts w:ascii="Segoe UI Symbol" w:eastAsia="Times New Roman" w:hAnsi="Segoe UI Symbol" w:cs="Segoe UI Symbol"/>
+          <w:color w:val="222222"/>
+          <w:sz w:val="21"/>
+          <w:szCs w:val="21"/>
+          <w:shd w:val="clear" w:color="auto" w:fill="FFFFFF"/>
+          <w:lang w:eastAsia="nl-BE"/>
+        </w:rPr>
+        <w:t>✓</w:t>
+      </w:r>
+    </w:p>
+    <w:p>
+      <w:pPr>
+        <w:pStyle w:val="Lijstalinea"/>
+        <w:numPr>
+          <w:ilvl w:val="1"/>
+          <w:numId w:val="8"/>
+        </w:numPr>
+        <w:spacing w:after="240" w:line="240" w:lineRule="auto"/>
+        <w:rPr>
+          <w:rFonts w:ascii="Times New Roman" w:eastAsia="Times New Roman" w:hAnsi="Times New Roman" w:cs="Times New Roman"/>
+          <w:sz w:val="24"/>
+          <w:szCs w:val="24"/>
+          <w:lang w:eastAsia="nl-BE"/>
+        </w:rPr>
+      </w:pPr>
+      <w:r>
+        <w:rPr>
+          <w:rFonts w:ascii="Times New Roman" w:eastAsia="Times New Roman" w:hAnsi="Times New Roman" w:cs="Times New Roman"/>
+          <w:sz w:val="24"/>
+          <w:szCs w:val="24"/>
+          <w:lang w:eastAsia="nl-BE"/>
+        </w:rPr>
+        <w:t>Searchbar implementeren</w:t>
+      </w:r>
+      <w:bookmarkStart w:id="0" w:name="_GoBack"/>
+      <w:bookmarkEnd w:id="0"/>
+    </w:p>
+    <w:p>
+      <w:pPr>
+        <w:pStyle w:val="Lijstalinea"/>
+        <w:numPr>
+          <w:ilvl w:val="0"/>
+          <w:numId w:val="8"/>
+        </w:numPr>
+        <w:spacing w:after="240" w:line="240" w:lineRule="auto"/>
+        <w:rPr>
+          <w:rFonts w:ascii="Times New Roman" w:eastAsia="Times New Roman" w:hAnsi="Times New Roman" w:cs="Times New Roman"/>
+          <w:sz w:val="24"/>
+          <w:szCs w:val="24"/>
+          <w:lang w:eastAsia="nl-BE"/>
+        </w:rPr>
+      </w:pPr>
+      <w:r>
+        <w:rPr>
+          <w:rFonts w:ascii="Times New Roman" w:eastAsia="Times New Roman" w:hAnsi="Times New Roman" w:cs="Times New Roman"/>
+          <w:sz w:val="24"/>
+          <w:szCs w:val="24"/>
+          <w:lang w:eastAsia="nl-BE"/>
+        </w:rPr>
+        <w:t xml:space="preserve">Development effort </w:t>
+      </w:r>
+      <w:r>
+        <w:rPr>
+          <w:rFonts w:ascii="Times New Roman" w:eastAsia="Times New Roman" w:hAnsi="Times New Roman" w:cs="Times New Roman"/>
+          <w:sz w:val="24"/>
+          <w:szCs w:val="24"/>
+          <w:lang w:eastAsia="nl-BE"/>
+        </w:rPr>
+        <w:t xml:space="preserve">hoofdstuk </w:t>
+      </w:r>
+      <w:proofErr w:type="spellStart"/>
+      <w:r>
+        <w:rPr>
+          <w:rFonts w:ascii="Times New Roman" w:eastAsia="Times New Roman" w:hAnsi="Times New Roman" w:cs="Times New Roman"/>
+          <w:sz w:val="24"/>
+          <w:szCs w:val="24"/>
+          <w:lang w:eastAsia="nl-BE"/>
+        </w:rPr>
+        <w:t>React</w:t>
+      </w:r>
+      <w:proofErr w:type="spellEnd"/>
+      <w:r>
+        <w:rPr>
+          <w:rFonts w:ascii="Times New Roman" w:eastAsia="Times New Roman" w:hAnsi="Times New Roman" w:cs="Times New Roman"/>
+          <w:sz w:val="24"/>
+          <w:szCs w:val="24"/>
+          <w:lang w:eastAsia="nl-BE"/>
+        </w:rPr>
+        <w:t xml:space="preserve"> Native maken</w:t>
+      </w:r>
       <w:r>
         <w:rPr>
           <w:rFonts w:ascii="Times New Roman" w:eastAsia="Times New Roman" w:hAnsi="Times New Roman" w:cs="Times New Roman"/>
@@ -2786,6 +3212,119 @@
     </w:lvl>
   </w:abstractNum>
   <w:abstractNum w:abstractNumId="5" w15:restartNumberingAfterBreak="0">
+    <w:nsid w:val="69A23626"/>
+    <w:multiLevelType w:val="hybridMultilevel"/>
+    <w:tmpl w:val="33C452AC"/>
+    <w:lvl w:ilvl="0" w:tplc="08130001">
+      <w:start w:val="1"/>
+      <w:numFmt w:val="bullet"/>
+      <w:lvlText w:val=""/>
+      <w:lvlJc w:val="left"/>
+      <w:pPr>
+        <w:ind w:left="720" w:hanging="360"/>
+      </w:pPr>
+      <w:rPr>
+        <w:rFonts w:ascii="Symbol" w:hAnsi="Symbol" w:hint="default"/>
+      </w:rPr>
+    </w:lvl>
+    <w:lvl w:ilvl="1" w:tplc="08130003">
+      <w:start w:val="1"/>
+      <w:numFmt w:val="bullet"/>
+      <w:lvlText w:val="o"/>
+      <w:lvlJc w:val="left"/>
+      <w:pPr>
+        <w:ind w:left="1440" w:hanging="360"/>
+      </w:pPr>
+      <w:rPr>
+        <w:rFonts w:ascii="Courier New" w:hAnsi="Courier New" w:cs="Courier New" w:hint="default"/>
+      </w:rPr>
+    </w:lvl>
+    <w:lvl w:ilvl="2" w:tplc="08130005" w:tentative="1">
+      <w:start w:val="1"/>
+      <w:numFmt w:val="bullet"/>
+      <w:lvlText w:val=""/>
+      <w:lvlJc w:val="left"/>
+      <w:pPr>
+        <w:ind w:left="2160" w:hanging="360"/>
+      </w:pPr>
+      <w:rPr>
+        <w:rFonts w:ascii="Wingdings" w:hAnsi="Wingdings" w:hint="default"/>
+      </w:rPr>
+    </w:lvl>
+    <w:lvl w:ilvl="3" w:tplc="08130001" w:tentative="1">
+      <w:start w:val="1"/>
+      <w:numFmt w:val="bullet"/>
+      <w:lvlText w:val=""/>
+      <w:lvlJc w:val="left"/>
+      <w:pPr>
+        <w:ind w:left="2880" w:hanging="360"/>
+      </w:pPr>
+      <w:rPr>
+        <w:rFonts w:ascii="Symbol" w:hAnsi="Symbol" w:hint="default"/>
+      </w:rPr>
+    </w:lvl>
+    <w:lvl w:ilvl="4" w:tplc="08130003" w:tentative="1">
+      <w:start w:val="1"/>
+      <w:numFmt w:val="bullet"/>
+      <w:lvlText w:val="o"/>
+      <w:lvlJc w:val="left"/>
+      <w:pPr>
+        <w:ind w:left="3600" w:hanging="360"/>
+      </w:pPr>
+      <w:rPr>
+        <w:rFonts w:ascii="Courier New" w:hAnsi="Courier New" w:cs="Courier New" w:hint="default"/>
+      </w:rPr>
+    </w:lvl>
+    <w:lvl w:ilvl="5" w:tplc="08130005" w:tentative="1">
+      <w:start w:val="1"/>
+      <w:numFmt w:val="bullet"/>
+      <w:lvlText w:val=""/>
+      <w:lvlJc w:val="left"/>
+      <w:pPr>
+        <w:ind w:left="4320" w:hanging="360"/>
+      </w:pPr>
+      <w:rPr>
+        <w:rFonts w:ascii="Wingdings" w:hAnsi="Wingdings" w:hint="default"/>
+      </w:rPr>
+    </w:lvl>
+    <w:lvl w:ilvl="6" w:tplc="08130001" w:tentative="1">
+      <w:start w:val="1"/>
+      <w:numFmt w:val="bullet"/>
+      <w:lvlText w:val=""/>
+      <w:lvlJc w:val="left"/>
+      <w:pPr>
+        <w:ind w:left="5040" w:hanging="360"/>
+      </w:pPr>
+      <w:rPr>
+        <w:rFonts w:ascii="Symbol" w:hAnsi="Symbol" w:hint="default"/>
+      </w:rPr>
+    </w:lvl>
+    <w:lvl w:ilvl="7" w:tplc="08130003" w:tentative="1">
+      <w:start w:val="1"/>
+      <w:numFmt w:val="bullet"/>
+      <w:lvlText w:val="o"/>
+      <w:lvlJc w:val="left"/>
+      <w:pPr>
+        <w:ind w:left="5760" w:hanging="360"/>
+      </w:pPr>
+      <w:rPr>
+        <w:rFonts w:ascii="Courier New" w:hAnsi="Courier New" w:cs="Courier New" w:hint="default"/>
+      </w:rPr>
+    </w:lvl>
+    <w:lvl w:ilvl="8" w:tplc="08130005" w:tentative="1">
+      <w:start w:val="1"/>
+      <w:numFmt w:val="bullet"/>
+      <w:lvlText w:val=""/>
+      <w:lvlJc w:val="left"/>
+      <w:pPr>
+        <w:ind w:left="6480" w:hanging="360"/>
+      </w:pPr>
+      <w:rPr>
+        <w:rFonts w:ascii="Wingdings" w:hAnsi="Wingdings" w:hint="default"/>
+      </w:rPr>
+    </w:lvl>
+  </w:abstractNum>
+  <w:abstractNum w:abstractNumId="6" w15:restartNumberingAfterBreak="0">
     <w:nsid w:val="706532F3"/>
     <w:multiLevelType w:val="hybridMultilevel"/>
     <w:tmpl w:val="04C8E4BA"/>
@@ -2898,7 +3437,7 @@
       </w:rPr>
     </w:lvl>
   </w:abstractNum>
-  <w:abstractNum w:abstractNumId="6" w15:restartNumberingAfterBreak="0">
+  <w:abstractNum w:abstractNumId="7" w15:restartNumberingAfterBreak="0">
     <w:nsid w:val="750E7A55"/>
     <w:multiLevelType w:val="hybridMultilevel"/>
     <w:tmpl w:val="E11C6AAA"/>
@@ -3018,7 +3557,7 @@
     <w:abstractNumId w:val="2"/>
   </w:num>
   <w:num w:numId="3">
-    <w:abstractNumId w:val="5"/>
+    <w:abstractNumId w:val="6"/>
   </w:num>
   <w:num w:numId="4">
     <w:abstractNumId w:val="3"/>
@@ -3027,10 +3566,13 @@
     <w:abstractNumId w:val="1"/>
   </w:num>
   <w:num w:numId="6">
-    <w:abstractNumId w:val="6"/>
+    <w:abstractNumId w:val="7"/>
   </w:num>
   <w:num w:numId="7">
     <w:abstractNumId w:val="0"/>
+  </w:num>
+  <w:num w:numId="8">
+    <w:abstractNumId w:val="5"/>
   </w:num>
 </w:numbering>
 </file>

</xml_diff>

<commit_message>
Week 7 day 1
</commit_message>
<xml_diff>
--- a/Logboek en plaintext.docx
+++ b/Logboek en plaintext.docx
@@ -2274,16 +2274,7 @@
           <w:szCs w:val="24"/>
           <w:lang w:eastAsia="nl-BE"/>
         </w:rPr>
-        <w:t xml:space="preserve"> voorbereiden </w:t>
-      </w:r>
-      <w:r>
-        <w:rPr>
-          <w:rFonts w:ascii="Times New Roman" w:eastAsia="Times New Roman" w:hAnsi="Times New Roman" w:cs="Times New Roman"/>
-          <w:sz w:val="24"/>
-          <w:szCs w:val="24"/>
-          <w:lang w:eastAsia="nl-BE"/>
-        </w:rPr>
-        <w:t xml:space="preserve"> </w:t>
+        <w:t xml:space="preserve"> voorbereiden  </w:t>
       </w:r>
       <w:r>
         <w:rPr>
@@ -2433,8 +2424,6 @@
         </w:rPr>
         <w:t>Searchbar implementeren</w:t>
       </w:r>
-      <w:bookmarkStart w:id="0" w:name="_GoBack"/>
-      <w:bookmarkEnd w:id="0"/>
     </w:p>
     <w:p>
       <w:pPr>
@@ -2498,6 +2487,233 @@
         </w:rPr>
         <w:br/>
       </w:r>
+    </w:p>
+    <w:p>
+      <w:pPr>
+        <w:spacing w:after="240" w:line="240" w:lineRule="auto"/>
+        <w:rPr>
+          <w:rFonts w:ascii="Times New Roman" w:eastAsia="Times New Roman" w:hAnsi="Times New Roman" w:cs="Times New Roman"/>
+          <w:sz w:val="24"/>
+          <w:szCs w:val="24"/>
+          <w:lang w:eastAsia="nl-BE"/>
+        </w:rPr>
+      </w:pPr>
+      <w:r>
+        <w:rPr>
+          <w:rFonts w:ascii="Times New Roman" w:eastAsia="Times New Roman" w:hAnsi="Times New Roman" w:cs="Times New Roman"/>
+          <w:sz w:val="24"/>
+          <w:szCs w:val="24"/>
+          <w:lang w:eastAsia="nl-BE"/>
+        </w:rPr>
+        <w:t>Week 7 (27022018)</w:t>
+      </w:r>
+    </w:p>
+    <w:p>
+      <w:pPr>
+        <w:pStyle w:val="Ondertitel"/>
+        <w:rPr>
+          <w:rFonts w:ascii="Times New Roman" w:eastAsia="Times New Roman" w:hAnsi="Times New Roman" w:cs="Times New Roman"/>
+          <w:sz w:val="24"/>
+          <w:szCs w:val="24"/>
+          <w:lang w:eastAsia="nl-BE"/>
+        </w:rPr>
+      </w:pPr>
+      <w:proofErr w:type="spellStart"/>
+      <w:r>
+        <w:rPr>
+          <w:rFonts w:eastAsia="Times New Roman"/>
+          <w:lang w:eastAsia="nl-BE"/>
+        </w:rPr>
+        <w:t>To</w:t>
+      </w:r>
+      <w:proofErr w:type="spellEnd"/>
+      <w:r>
+        <w:rPr>
+          <w:rFonts w:eastAsia="Times New Roman"/>
+          <w:lang w:eastAsia="nl-BE"/>
+        </w:rPr>
+        <w:t>-do</w:t>
+      </w:r>
+    </w:p>
+    <w:p>
+      <w:pPr>
+        <w:pStyle w:val="Lijstalinea"/>
+        <w:numPr>
+          <w:ilvl w:val="0"/>
+          <w:numId w:val="9"/>
+        </w:numPr>
+        <w:spacing w:after="240" w:line="240" w:lineRule="auto"/>
+        <w:rPr>
+          <w:rFonts w:ascii="Times New Roman" w:eastAsia="Times New Roman" w:hAnsi="Times New Roman" w:cs="Times New Roman"/>
+          <w:sz w:val="24"/>
+          <w:szCs w:val="24"/>
+          <w:lang w:eastAsia="nl-BE"/>
+        </w:rPr>
+      </w:pPr>
+      <w:r>
+        <w:rPr>
+          <w:rFonts w:ascii="Times New Roman" w:eastAsia="Times New Roman" w:hAnsi="Times New Roman" w:cs="Times New Roman"/>
+          <w:sz w:val="24"/>
+          <w:szCs w:val="24"/>
+          <w:lang w:eastAsia="nl-BE"/>
+        </w:rPr>
+        <w:t>Development effort hoofdstuk RN</w:t>
+      </w:r>
+      <w:r>
+        <w:rPr>
+          <w:rFonts w:ascii="Times New Roman" w:eastAsia="Times New Roman" w:hAnsi="Times New Roman" w:cs="Times New Roman"/>
+          <w:sz w:val="24"/>
+          <w:szCs w:val="24"/>
+          <w:lang w:eastAsia="nl-BE"/>
+        </w:rPr>
+        <w:t xml:space="preserve"> </w:t>
+      </w:r>
+      <w:r>
+        <w:rPr>
+          <w:rFonts w:ascii="Segoe UI Symbol" w:eastAsia="Times New Roman" w:hAnsi="Segoe UI Symbol" w:cs="Segoe UI Symbol"/>
+          <w:color w:val="222222"/>
+          <w:sz w:val="21"/>
+          <w:szCs w:val="21"/>
+          <w:shd w:val="clear" w:color="auto" w:fill="FFFFFF"/>
+          <w:lang w:eastAsia="nl-BE"/>
+        </w:rPr>
+        <w:t>✓</w:t>
+      </w:r>
+    </w:p>
+    <w:p>
+      <w:pPr>
+        <w:pStyle w:val="Lijstalinea"/>
+        <w:numPr>
+          <w:ilvl w:val="0"/>
+          <w:numId w:val="9"/>
+        </w:numPr>
+        <w:spacing w:after="240" w:line="240" w:lineRule="auto"/>
+        <w:rPr>
+          <w:rFonts w:ascii="Times New Roman" w:eastAsia="Times New Roman" w:hAnsi="Times New Roman" w:cs="Times New Roman"/>
+          <w:sz w:val="24"/>
+          <w:szCs w:val="24"/>
+          <w:lang w:eastAsia="nl-BE"/>
+        </w:rPr>
+      </w:pPr>
+      <w:r>
+        <w:rPr>
+          <w:rFonts w:ascii="Times New Roman" w:eastAsia="Times New Roman" w:hAnsi="Times New Roman" w:cs="Times New Roman"/>
+          <w:sz w:val="24"/>
+          <w:szCs w:val="24"/>
+          <w:lang w:eastAsia="nl-BE"/>
+        </w:rPr>
+        <w:t>Hoofdstuk</w:t>
+      </w:r>
+      <w:r>
+        <w:rPr>
+          <w:rFonts w:ascii="Times New Roman" w:eastAsia="Times New Roman" w:hAnsi="Times New Roman" w:cs="Times New Roman"/>
+          <w:sz w:val="24"/>
+          <w:szCs w:val="24"/>
+          <w:lang w:eastAsia="nl-BE"/>
+        </w:rPr>
+        <w:t xml:space="preserve"> inleiding </w:t>
+      </w:r>
+      <w:proofErr w:type="spellStart"/>
+      <w:r>
+        <w:rPr>
+          <w:rFonts w:ascii="Times New Roman" w:eastAsia="Times New Roman" w:hAnsi="Times New Roman" w:cs="Times New Roman"/>
+          <w:sz w:val="24"/>
+          <w:szCs w:val="24"/>
+          <w:lang w:eastAsia="nl-BE"/>
+        </w:rPr>
+        <w:t>Xamarin</w:t>
+      </w:r>
+      <w:proofErr w:type="spellEnd"/>
+    </w:p>
+    <w:p>
+      <w:pPr>
+        <w:pStyle w:val="Lijstalinea"/>
+        <w:numPr>
+          <w:ilvl w:val="0"/>
+          <w:numId w:val="9"/>
+        </w:numPr>
+        <w:spacing w:after="240" w:line="240" w:lineRule="auto"/>
+        <w:rPr>
+          <w:rFonts w:ascii="Times New Roman" w:eastAsia="Times New Roman" w:hAnsi="Times New Roman" w:cs="Times New Roman"/>
+          <w:sz w:val="24"/>
+          <w:szCs w:val="24"/>
+          <w:lang w:eastAsia="nl-BE"/>
+        </w:rPr>
+      </w:pPr>
+      <w:proofErr w:type="spellStart"/>
+      <w:r>
+        <w:rPr>
+          <w:rFonts w:ascii="Times New Roman" w:eastAsia="Times New Roman" w:hAnsi="Times New Roman" w:cs="Times New Roman"/>
+          <w:sz w:val="24"/>
+          <w:szCs w:val="24"/>
+          <w:lang w:eastAsia="nl-BE"/>
+        </w:rPr>
+        <w:t>Xamarin</w:t>
+      </w:r>
+      <w:proofErr w:type="spellEnd"/>
+      <w:r>
+        <w:rPr>
+          <w:rFonts w:ascii="Times New Roman" w:eastAsia="Times New Roman" w:hAnsi="Times New Roman" w:cs="Times New Roman"/>
+          <w:sz w:val="24"/>
+          <w:szCs w:val="24"/>
+          <w:lang w:eastAsia="nl-BE"/>
+        </w:rPr>
+        <w:t xml:space="preserve"> App beginnen</w:t>
+      </w:r>
+    </w:p>
+    <w:p>
+      <w:pPr>
+        <w:pStyle w:val="Lijstalinea"/>
+        <w:numPr>
+          <w:ilvl w:val="0"/>
+          <w:numId w:val="9"/>
+        </w:numPr>
+        <w:spacing w:after="240" w:line="240" w:lineRule="auto"/>
+        <w:rPr>
+          <w:rFonts w:ascii="Times New Roman" w:eastAsia="Times New Roman" w:hAnsi="Times New Roman" w:cs="Times New Roman"/>
+          <w:sz w:val="24"/>
+          <w:szCs w:val="24"/>
+          <w:lang w:eastAsia="nl-BE"/>
+        </w:rPr>
+      </w:pPr>
+      <w:proofErr w:type="spellStart"/>
+      <w:r>
+        <w:rPr>
+          <w:rFonts w:ascii="Times New Roman" w:eastAsia="Times New Roman" w:hAnsi="Times New Roman" w:cs="Times New Roman"/>
+          <w:sz w:val="24"/>
+          <w:szCs w:val="24"/>
+          <w:lang w:eastAsia="nl-BE"/>
+        </w:rPr>
+        <w:t>Verderkunnen</w:t>
+      </w:r>
+      <w:proofErr w:type="spellEnd"/>
+      <w:r>
+        <w:rPr>
+          <w:rFonts w:ascii="Times New Roman" w:eastAsia="Times New Roman" w:hAnsi="Times New Roman" w:cs="Times New Roman"/>
+          <w:sz w:val="24"/>
+          <w:szCs w:val="24"/>
+          <w:lang w:eastAsia="nl-BE"/>
+        </w:rPr>
+        <w:t xml:space="preserve"> met App RN</w:t>
+      </w:r>
+    </w:p>
+    <w:p>
+      <w:pPr>
+        <w:pStyle w:val="Lijstalinea"/>
+        <w:numPr>
+          <w:ilvl w:val="0"/>
+          <w:numId w:val="9"/>
+        </w:numPr>
+        <w:spacing w:after="240" w:line="240" w:lineRule="auto"/>
+        <w:rPr>
+          <w:rFonts w:ascii="Times New Roman" w:eastAsia="Times New Roman" w:hAnsi="Times New Roman" w:cs="Times New Roman"/>
+          <w:sz w:val="24"/>
+          <w:szCs w:val="24"/>
+          <w:lang w:eastAsia="nl-BE"/>
+        </w:rPr>
+      </w:pPr>
+      <w:bookmarkStart w:id="0" w:name="_GoBack"/>
+      <w:bookmarkEnd w:id="0"/>
       <w:r>
         <w:rPr>
           <w:rFonts w:ascii="Times New Roman" w:eastAsia="Times New Roman" w:hAnsi="Times New Roman" w:cs="Times New Roman"/>
@@ -2586,6 +2802,7 @@
           <w:szCs w:val="24"/>
           <w:lang w:eastAsia="nl-BE"/>
         </w:rPr>
+        <w:lastRenderedPageBreak/>
         <w:br/>
       </w:r>
       <w:r>
@@ -3438,6 +3655,119 @@
     </w:lvl>
   </w:abstractNum>
   <w:abstractNum w:abstractNumId="7" w15:restartNumberingAfterBreak="0">
+    <w:nsid w:val="718B2BC4"/>
+    <w:multiLevelType w:val="hybridMultilevel"/>
+    <w:tmpl w:val="8F486216"/>
+    <w:lvl w:ilvl="0" w:tplc="08130001">
+      <w:start w:val="1"/>
+      <w:numFmt w:val="bullet"/>
+      <w:lvlText w:val=""/>
+      <w:lvlJc w:val="left"/>
+      <w:pPr>
+        <w:ind w:left="720" w:hanging="360"/>
+      </w:pPr>
+      <w:rPr>
+        <w:rFonts w:ascii="Symbol" w:hAnsi="Symbol" w:hint="default"/>
+      </w:rPr>
+    </w:lvl>
+    <w:lvl w:ilvl="1" w:tplc="08130003" w:tentative="1">
+      <w:start w:val="1"/>
+      <w:numFmt w:val="bullet"/>
+      <w:lvlText w:val="o"/>
+      <w:lvlJc w:val="left"/>
+      <w:pPr>
+        <w:ind w:left="1440" w:hanging="360"/>
+      </w:pPr>
+      <w:rPr>
+        <w:rFonts w:ascii="Courier New" w:hAnsi="Courier New" w:cs="Courier New" w:hint="default"/>
+      </w:rPr>
+    </w:lvl>
+    <w:lvl w:ilvl="2" w:tplc="08130005" w:tentative="1">
+      <w:start w:val="1"/>
+      <w:numFmt w:val="bullet"/>
+      <w:lvlText w:val=""/>
+      <w:lvlJc w:val="left"/>
+      <w:pPr>
+        <w:ind w:left="2160" w:hanging="360"/>
+      </w:pPr>
+      <w:rPr>
+        <w:rFonts w:ascii="Wingdings" w:hAnsi="Wingdings" w:hint="default"/>
+      </w:rPr>
+    </w:lvl>
+    <w:lvl w:ilvl="3" w:tplc="08130001" w:tentative="1">
+      <w:start w:val="1"/>
+      <w:numFmt w:val="bullet"/>
+      <w:lvlText w:val=""/>
+      <w:lvlJc w:val="left"/>
+      <w:pPr>
+        <w:ind w:left="2880" w:hanging="360"/>
+      </w:pPr>
+      <w:rPr>
+        <w:rFonts w:ascii="Symbol" w:hAnsi="Symbol" w:hint="default"/>
+      </w:rPr>
+    </w:lvl>
+    <w:lvl w:ilvl="4" w:tplc="08130003" w:tentative="1">
+      <w:start w:val="1"/>
+      <w:numFmt w:val="bullet"/>
+      <w:lvlText w:val="o"/>
+      <w:lvlJc w:val="left"/>
+      <w:pPr>
+        <w:ind w:left="3600" w:hanging="360"/>
+      </w:pPr>
+      <w:rPr>
+        <w:rFonts w:ascii="Courier New" w:hAnsi="Courier New" w:cs="Courier New" w:hint="default"/>
+      </w:rPr>
+    </w:lvl>
+    <w:lvl w:ilvl="5" w:tplc="08130005" w:tentative="1">
+      <w:start w:val="1"/>
+      <w:numFmt w:val="bullet"/>
+      <w:lvlText w:val=""/>
+      <w:lvlJc w:val="left"/>
+      <w:pPr>
+        <w:ind w:left="4320" w:hanging="360"/>
+      </w:pPr>
+      <w:rPr>
+        <w:rFonts w:ascii="Wingdings" w:hAnsi="Wingdings" w:hint="default"/>
+      </w:rPr>
+    </w:lvl>
+    <w:lvl w:ilvl="6" w:tplc="08130001" w:tentative="1">
+      <w:start w:val="1"/>
+      <w:numFmt w:val="bullet"/>
+      <w:lvlText w:val=""/>
+      <w:lvlJc w:val="left"/>
+      <w:pPr>
+        <w:ind w:left="5040" w:hanging="360"/>
+      </w:pPr>
+      <w:rPr>
+        <w:rFonts w:ascii="Symbol" w:hAnsi="Symbol" w:hint="default"/>
+      </w:rPr>
+    </w:lvl>
+    <w:lvl w:ilvl="7" w:tplc="08130003" w:tentative="1">
+      <w:start w:val="1"/>
+      <w:numFmt w:val="bullet"/>
+      <w:lvlText w:val="o"/>
+      <w:lvlJc w:val="left"/>
+      <w:pPr>
+        <w:ind w:left="5760" w:hanging="360"/>
+      </w:pPr>
+      <w:rPr>
+        <w:rFonts w:ascii="Courier New" w:hAnsi="Courier New" w:cs="Courier New" w:hint="default"/>
+      </w:rPr>
+    </w:lvl>
+    <w:lvl w:ilvl="8" w:tplc="08130005" w:tentative="1">
+      <w:start w:val="1"/>
+      <w:numFmt w:val="bullet"/>
+      <w:lvlText w:val=""/>
+      <w:lvlJc w:val="left"/>
+      <w:pPr>
+        <w:ind w:left="6480" w:hanging="360"/>
+      </w:pPr>
+      <w:rPr>
+        <w:rFonts w:ascii="Wingdings" w:hAnsi="Wingdings" w:hint="default"/>
+      </w:rPr>
+    </w:lvl>
+  </w:abstractNum>
+  <w:abstractNum w:abstractNumId="8" w15:restartNumberingAfterBreak="0">
     <w:nsid w:val="750E7A55"/>
     <w:multiLevelType w:val="hybridMultilevel"/>
     <w:tmpl w:val="E11C6AAA"/>
@@ -3566,13 +3896,16 @@
     <w:abstractNumId w:val="1"/>
   </w:num>
   <w:num w:numId="6">
-    <w:abstractNumId w:val="7"/>
+    <w:abstractNumId w:val="8"/>
   </w:num>
   <w:num w:numId="7">
     <w:abstractNumId w:val="0"/>
   </w:num>
   <w:num w:numId="8">
     <w:abstractNumId w:val="5"/>
+  </w:num>
+  <w:num w:numId="9">
+    <w:abstractNumId w:val="7"/>
   </w:num>
 </w:numbering>
 </file>

</xml_diff>

<commit_message>
Week 9 day 1
</commit_message>
<xml_diff>
--- a/Logboek en plaintext.docx
+++ b/Logboek en plaintext.docx
@@ -2624,6 +2624,17 @@
         <w:t>Xamarin</w:t>
       </w:r>
       <w:proofErr w:type="spellEnd"/>
+      <w:r>
+        <w:rPr>
+          <w:rFonts w:ascii="Segoe UI Symbol" w:eastAsia="Times New Roman" w:hAnsi="Segoe UI Symbol" w:cs="Segoe UI Symbol"/>
+          <w:color w:val="222222"/>
+          <w:sz w:val="21"/>
+          <w:szCs w:val="21"/>
+          <w:shd w:val="clear" w:color="auto" w:fill="FFFFFF"/>
+          <w:lang w:eastAsia="nl-BE"/>
+        </w:rPr>
+        <w:t>✓</w:t>
+      </w:r>
     </w:p>
     <w:p>
       <w:pPr>
@@ -2660,6 +2671,17 @@
         </w:rPr>
         <w:t xml:space="preserve"> App beginnen</w:t>
       </w:r>
+      <w:r>
+        <w:rPr>
+          <w:rFonts w:ascii="Segoe UI Symbol" w:eastAsia="Times New Roman" w:hAnsi="Segoe UI Symbol" w:cs="Segoe UI Symbol"/>
+          <w:color w:val="222222"/>
+          <w:sz w:val="21"/>
+          <w:szCs w:val="21"/>
+          <w:shd w:val="clear" w:color="auto" w:fill="FFFFFF"/>
+          <w:lang w:eastAsia="nl-BE"/>
+        </w:rPr>
+        <w:t>✓</w:t>
+      </w:r>
     </w:p>
     <w:p>
       <w:pPr>
@@ -2696,6 +2718,118 @@
         </w:rPr>
         <w:t xml:space="preserve"> met App RN</w:t>
       </w:r>
+      <w:r>
+        <w:rPr>
+          <w:rFonts w:ascii="Segoe UI Symbol" w:eastAsia="Times New Roman" w:hAnsi="Segoe UI Symbol" w:cs="Segoe UI Symbol"/>
+          <w:color w:val="222222"/>
+          <w:sz w:val="21"/>
+          <w:szCs w:val="21"/>
+          <w:shd w:val="clear" w:color="auto" w:fill="FFFFFF"/>
+          <w:lang w:eastAsia="nl-BE"/>
+        </w:rPr>
+        <w:t>✓</w:t>
+      </w:r>
+    </w:p>
+    <w:p>
+      <w:pPr>
+        <w:spacing w:after="240" w:line="240" w:lineRule="auto"/>
+        <w:rPr>
+          <w:rFonts w:ascii="Times New Roman" w:eastAsia="Times New Roman" w:hAnsi="Times New Roman" w:cs="Times New Roman"/>
+          <w:sz w:val="24"/>
+          <w:szCs w:val="24"/>
+          <w:lang w:eastAsia="nl-BE"/>
+        </w:rPr>
+      </w:pPr>
+      <w:r>
+        <w:rPr>
+          <w:rFonts w:ascii="Times New Roman" w:eastAsia="Times New Roman" w:hAnsi="Times New Roman" w:cs="Times New Roman"/>
+          <w:sz w:val="24"/>
+          <w:szCs w:val="24"/>
+          <w:lang w:eastAsia="nl-BE"/>
+        </w:rPr>
+        <w:br/>
+      </w:r>
+      <w:r>
+        <w:rPr>
+          <w:rFonts w:ascii="Times New Roman" w:eastAsia="Times New Roman" w:hAnsi="Times New Roman" w:cs="Times New Roman"/>
+          <w:sz w:val="24"/>
+          <w:szCs w:val="24"/>
+          <w:lang w:eastAsia="nl-BE"/>
+        </w:rPr>
+        <w:br/>
+      </w:r>
+      <w:r>
+        <w:rPr>
+          <w:rFonts w:ascii="Times New Roman" w:eastAsia="Times New Roman" w:hAnsi="Times New Roman" w:cs="Times New Roman"/>
+          <w:sz w:val="24"/>
+          <w:szCs w:val="24"/>
+          <w:lang w:eastAsia="nl-BE"/>
+        </w:rPr>
+        <w:t xml:space="preserve">Week </w:t>
+      </w:r>
+      <w:r>
+        <w:rPr>
+          <w:rFonts w:ascii="Times New Roman" w:eastAsia="Times New Roman" w:hAnsi="Times New Roman" w:cs="Times New Roman"/>
+          <w:sz w:val="24"/>
+          <w:szCs w:val="24"/>
+          <w:lang w:eastAsia="nl-BE"/>
+        </w:rPr>
+        <w:t xml:space="preserve">8 </w:t>
+      </w:r>
+      <w:r>
+        <w:rPr>
+          <w:rFonts w:ascii="Times New Roman" w:eastAsia="Times New Roman" w:hAnsi="Times New Roman" w:cs="Times New Roman"/>
+          <w:sz w:val="24"/>
+          <w:szCs w:val="24"/>
+          <w:lang w:eastAsia="nl-BE"/>
+        </w:rPr>
+        <w:t>(</w:t>
+      </w:r>
+      <w:r>
+        <w:rPr>
+          <w:rFonts w:ascii="Times New Roman" w:eastAsia="Times New Roman" w:hAnsi="Times New Roman" w:cs="Times New Roman"/>
+          <w:sz w:val="24"/>
+          <w:szCs w:val="24"/>
+          <w:lang w:eastAsia="nl-BE"/>
+        </w:rPr>
+        <w:t>0503</w:t>
+      </w:r>
+      <w:r>
+        <w:rPr>
+          <w:rFonts w:ascii="Times New Roman" w:eastAsia="Times New Roman" w:hAnsi="Times New Roman" w:cs="Times New Roman"/>
+          <w:sz w:val="24"/>
+          <w:szCs w:val="24"/>
+          <w:lang w:eastAsia="nl-BE"/>
+        </w:rPr>
+        <w:t>2018)</w:t>
+      </w:r>
+    </w:p>
+    <w:p>
+      <w:pPr>
+        <w:pStyle w:val="Ondertitel"/>
+        <w:rPr>
+          <w:rFonts w:ascii="Times New Roman" w:eastAsia="Times New Roman" w:hAnsi="Times New Roman" w:cs="Times New Roman"/>
+          <w:sz w:val="24"/>
+          <w:szCs w:val="24"/>
+          <w:lang w:eastAsia="nl-BE"/>
+        </w:rPr>
+      </w:pPr>
+      <w:proofErr w:type="spellStart"/>
+      <w:r>
+        <w:rPr>
+          <w:rFonts w:eastAsia="Times New Roman"/>
+          <w:lang w:eastAsia="nl-BE"/>
+        </w:rPr>
+        <w:t>To</w:t>
+      </w:r>
+      <w:proofErr w:type="spellEnd"/>
+      <w:r>
+        <w:rPr>
+          <w:rFonts w:eastAsia="Times New Roman"/>
+          <w:lang w:eastAsia="nl-BE"/>
+        </w:rPr>
+        <w:t>-do</w:t>
+      </w:r>
     </w:p>
     <w:p>
       <w:pPr>
@@ -2712,6 +2846,346 @@
           <w:lang w:eastAsia="nl-BE"/>
         </w:rPr>
       </w:pPr>
+      <w:r>
+        <w:rPr>
+          <w:rFonts w:ascii="Times New Roman" w:eastAsia="Times New Roman" w:hAnsi="Times New Roman" w:cs="Times New Roman"/>
+          <w:sz w:val="24"/>
+          <w:szCs w:val="24"/>
+          <w:lang w:eastAsia="nl-BE"/>
+        </w:rPr>
+        <w:t>Afmaken App RN – nog enkele toepassingen invoegen</w:t>
+      </w:r>
+    </w:p>
+    <w:p>
+      <w:pPr>
+        <w:pStyle w:val="Lijstalinea"/>
+        <w:numPr>
+          <w:ilvl w:val="0"/>
+          <w:numId w:val="9"/>
+        </w:numPr>
+        <w:spacing w:after="240" w:line="240" w:lineRule="auto"/>
+        <w:rPr>
+          <w:rFonts w:ascii="Times New Roman" w:eastAsia="Times New Roman" w:hAnsi="Times New Roman" w:cs="Times New Roman"/>
+          <w:sz w:val="24"/>
+          <w:szCs w:val="24"/>
+          <w:lang w:eastAsia="nl-BE"/>
+        </w:rPr>
+      </w:pPr>
+      <w:r>
+        <w:rPr>
+          <w:rFonts w:ascii="Times New Roman" w:eastAsia="Times New Roman" w:hAnsi="Times New Roman" w:cs="Times New Roman"/>
+          <w:sz w:val="24"/>
+          <w:szCs w:val="24"/>
+          <w:lang w:eastAsia="nl-BE"/>
+        </w:rPr>
+        <w:t xml:space="preserve">Hoofdstuk </w:t>
+      </w:r>
+      <w:r>
+        <w:rPr>
+          <w:rFonts w:ascii="Times New Roman" w:eastAsia="Times New Roman" w:hAnsi="Times New Roman" w:cs="Times New Roman"/>
+          <w:sz w:val="24"/>
+          <w:szCs w:val="24"/>
+          <w:lang w:eastAsia="nl-BE"/>
+        </w:rPr>
+        <w:t xml:space="preserve">Applicatie beginnen </w:t>
+      </w:r>
+      <w:r>
+        <w:rPr>
+          <w:rFonts w:ascii="Segoe UI Symbol" w:eastAsia="Times New Roman" w:hAnsi="Segoe UI Symbol" w:cs="Segoe UI Symbol"/>
+          <w:color w:val="222222"/>
+          <w:sz w:val="21"/>
+          <w:szCs w:val="21"/>
+          <w:shd w:val="clear" w:color="auto" w:fill="FFFFFF"/>
+          <w:lang w:eastAsia="nl-BE"/>
+        </w:rPr>
+        <w:t>✓</w:t>
+      </w:r>
+    </w:p>
+    <w:p>
+      <w:pPr>
+        <w:pStyle w:val="Lijstalinea"/>
+        <w:numPr>
+          <w:ilvl w:val="0"/>
+          <w:numId w:val="9"/>
+        </w:numPr>
+        <w:spacing w:after="240" w:line="240" w:lineRule="auto"/>
+        <w:rPr>
+          <w:rFonts w:ascii="Times New Roman" w:eastAsia="Times New Roman" w:hAnsi="Times New Roman" w:cs="Times New Roman"/>
+          <w:sz w:val="24"/>
+          <w:szCs w:val="24"/>
+          <w:lang w:eastAsia="nl-BE"/>
+        </w:rPr>
+      </w:pPr>
+      <w:proofErr w:type="spellStart"/>
+      <w:r>
+        <w:rPr>
+          <w:rFonts w:ascii="Times New Roman" w:eastAsia="Times New Roman" w:hAnsi="Times New Roman" w:cs="Times New Roman"/>
+          <w:sz w:val="24"/>
+          <w:szCs w:val="24"/>
+          <w:lang w:eastAsia="nl-BE"/>
+        </w:rPr>
+        <w:lastRenderedPageBreak/>
+        <w:t>Xamarin</w:t>
+      </w:r>
+      <w:proofErr w:type="spellEnd"/>
+      <w:r>
+        <w:rPr>
+          <w:rFonts w:ascii="Times New Roman" w:eastAsia="Times New Roman" w:hAnsi="Times New Roman" w:cs="Times New Roman"/>
+          <w:sz w:val="24"/>
+          <w:szCs w:val="24"/>
+          <w:lang w:eastAsia="nl-BE"/>
+        </w:rPr>
+        <w:t xml:space="preserve"> App beginnen</w:t>
+      </w:r>
+      <w:r>
+        <w:rPr>
+          <w:rFonts w:ascii="Segoe UI Symbol" w:eastAsia="Times New Roman" w:hAnsi="Segoe UI Symbol" w:cs="Segoe UI Symbol"/>
+          <w:color w:val="222222"/>
+          <w:sz w:val="21"/>
+          <w:szCs w:val="21"/>
+          <w:shd w:val="clear" w:color="auto" w:fill="FFFFFF"/>
+          <w:lang w:eastAsia="nl-BE"/>
+        </w:rPr>
+        <w:t>✓</w:t>
+      </w:r>
+    </w:p>
+    <w:p>
+      <w:pPr>
+        <w:pStyle w:val="Lijstalinea"/>
+        <w:numPr>
+          <w:ilvl w:val="0"/>
+          <w:numId w:val="9"/>
+        </w:numPr>
+        <w:spacing w:after="240" w:line="240" w:lineRule="auto"/>
+        <w:rPr>
+          <w:rFonts w:ascii="Times New Roman" w:eastAsia="Times New Roman" w:hAnsi="Times New Roman" w:cs="Times New Roman"/>
+          <w:sz w:val="24"/>
+          <w:szCs w:val="24"/>
+          <w:lang w:eastAsia="nl-BE"/>
+        </w:rPr>
+      </w:pPr>
+      <w:r>
+        <w:rPr>
+          <w:rFonts w:ascii="Times New Roman" w:eastAsia="Times New Roman" w:hAnsi="Times New Roman" w:cs="Times New Roman"/>
+          <w:sz w:val="24"/>
+          <w:szCs w:val="24"/>
+          <w:lang w:eastAsia="nl-BE"/>
+        </w:rPr>
+        <w:t xml:space="preserve">Hoofdstuk development effort RN </w:t>
+      </w:r>
+      <w:r>
+        <w:rPr>
+          <w:rFonts w:ascii="Segoe UI Symbol" w:eastAsia="Times New Roman" w:hAnsi="Segoe UI Symbol" w:cs="Segoe UI Symbol"/>
+          <w:color w:val="222222"/>
+          <w:sz w:val="21"/>
+          <w:szCs w:val="21"/>
+          <w:shd w:val="clear" w:color="auto" w:fill="FFFFFF"/>
+          <w:lang w:eastAsia="nl-BE"/>
+        </w:rPr>
+        <w:t>✓</w:t>
+      </w:r>
+    </w:p>
+    <w:p>
+      <w:pPr>
+        <w:spacing w:after="240" w:line="240" w:lineRule="auto"/>
+        <w:rPr>
+          <w:rFonts w:ascii="Times New Roman" w:eastAsia="Times New Roman" w:hAnsi="Times New Roman" w:cs="Times New Roman"/>
+          <w:sz w:val="24"/>
+          <w:szCs w:val="24"/>
+          <w:lang w:eastAsia="nl-BE"/>
+        </w:rPr>
+      </w:pPr>
+      <w:r>
+        <w:rPr>
+          <w:rFonts w:ascii="Times New Roman" w:eastAsia="Times New Roman" w:hAnsi="Times New Roman" w:cs="Times New Roman"/>
+          <w:sz w:val="24"/>
+          <w:szCs w:val="24"/>
+          <w:lang w:eastAsia="nl-BE"/>
+        </w:rPr>
+        <w:t>Week 9 (13032018)</w:t>
+      </w:r>
+    </w:p>
+    <w:p>
+      <w:pPr>
+        <w:pStyle w:val="Ondertitel"/>
+        <w:rPr>
+          <w:rFonts w:ascii="Times New Roman" w:eastAsia="Times New Roman" w:hAnsi="Times New Roman" w:cs="Times New Roman"/>
+          <w:sz w:val="24"/>
+          <w:szCs w:val="24"/>
+          <w:lang w:eastAsia="nl-BE"/>
+        </w:rPr>
+      </w:pPr>
+      <w:proofErr w:type="spellStart"/>
+      <w:r>
+        <w:rPr>
+          <w:rFonts w:eastAsia="Times New Roman"/>
+          <w:lang w:eastAsia="nl-BE"/>
+        </w:rPr>
+        <w:t>To</w:t>
+      </w:r>
+      <w:proofErr w:type="spellEnd"/>
+      <w:r>
+        <w:rPr>
+          <w:rFonts w:eastAsia="Times New Roman"/>
+          <w:lang w:eastAsia="nl-BE"/>
+        </w:rPr>
+        <w:t>-do</w:t>
+      </w:r>
+    </w:p>
+    <w:p>
+      <w:pPr>
+        <w:pStyle w:val="Lijstalinea"/>
+        <w:numPr>
+          <w:ilvl w:val="0"/>
+          <w:numId w:val="9"/>
+        </w:numPr>
+        <w:spacing w:after="240" w:line="240" w:lineRule="auto"/>
+        <w:rPr>
+          <w:rFonts w:ascii="Times New Roman" w:eastAsia="Times New Roman" w:hAnsi="Times New Roman" w:cs="Times New Roman"/>
+          <w:sz w:val="24"/>
+          <w:szCs w:val="24"/>
+          <w:lang w:eastAsia="nl-BE"/>
+        </w:rPr>
+      </w:pPr>
+      <w:r>
+        <w:rPr>
+          <w:rFonts w:ascii="Times New Roman" w:eastAsia="Times New Roman" w:hAnsi="Times New Roman" w:cs="Times New Roman"/>
+          <w:sz w:val="24"/>
+          <w:szCs w:val="24"/>
+          <w:lang w:eastAsia="nl-BE"/>
+        </w:rPr>
+        <w:t xml:space="preserve">Afmaken App RN </w:t>
+      </w:r>
+    </w:p>
+    <w:p>
+      <w:pPr>
+        <w:pStyle w:val="Lijstalinea"/>
+        <w:numPr>
+          <w:ilvl w:val="0"/>
+          <w:numId w:val="9"/>
+        </w:numPr>
+        <w:spacing w:after="240" w:line="240" w:lineRule="auto"/>
+        <w:rPr>
+          <w:rFonts w:ascii="Times New Roman" w:eastAsia="Times New Roman" w:hAnsi="Times New Roman" w:cs="Times New Roman"/>
+          <w:sz w:val="24"/>
+          <w:szCs w:val="24"/>
+          <w:lang w:eastAsia="nl-BE"/>
+        </w:rPr>
+      </w:pPr>
+      <w:r>
+        <w:rPr>
+          <w:rFonts w:ascii="Times New Roman" w:eastAsia="Times New Roman" w:hAnsi="Times New Roman" w:cs="Times New Roman"/>
+          <w:sz w:val="24"/>
+          <w:szCs w:val="24"/>
+          <w:lang w:eastAsia="nl-BE"/>
+        </w:rPr>
+        <w:t xml:space="preserve">Hoofdstuk </w:t>
+      </w:r>
+      <w:r>
+        <w:rPr>
+          <w:rFonts w:ascii="Times New Roman" w:eastAsia="Times New Roman" w:hAnsi="Times New Roman" w:cs="Times New Roman"/>
+          <w:sz w:val="24"/>
+          <w:szCs w:val="24"/>
+          <w:lang w:eastAsia="nl-BE"/>
+        </w:rPr>
+        <w:t>gebruik-portfolio</w:t>
+      </w:r>
+      <w:r>
+        <w:rPr>
+          <w:rFonts w:ascii="Times New Roman" w:eastAsia="Times New Roman" w:hAnsi="Times New Roman" w:cs="Times New Roman"/>
+          <w:sz w:val="24"/>
+          <w:szCs w:val="24"/>
+          <w:lang w:eastAsia="nl-BE"/>
+        </w:rPr>
+        <w:t xml:space="preserve"> </w:t>
+      </w:r>
+      <w:r>
+        <w:rPr>
+          <w:rFonts w:ascii="Segoe UI Symbol" w:eastAsia="Times New Roman" w:hAnsi="Segoe UI Symbol" w:cs="Segoe UI Symbol"/>
+          <w:color w:val="222222"/>
+          <w:sz w:val="21"/>
+          <w:szCs w:val="21"/>
+          <w:shd w:val="clear" w:color="auto" w:fill="FFFFFF"/>
+          <w:lang w:eastAsia="nl-BE"/>
+        </w:rPr>
+        <w:t>✓</w:t>
+      </w:r>
+    </w:p>
+    <w:p>
+      <w:pPr>
+        <w:pStyle w:val="Lijstalinea"/>
+        <w:numPr>
+          <w:ilvl w:val="0"/>
+          <w:numId w:val="9"/>
+        </w:numPr>
+        <w:spacing w:after="240" w:line="240" w:lineRule="auto"/>
+        <w:rPr>
+          <w:rFonts w:ascii="Times New Roman" w:eastAsia="Times New Roman" w:hAnsi="Times New Roman" w:cs="Times New Roman"/>
+          <w:sz w:val="24"/>
+          <w:szCs w:val="24"/>
+          <w:lang w:eastAsia="nl-BE"/>
+        </w:rPr>
+      </w:pPr>
+      <w:r>
+        <w:rPr>
+          <w:rFonts w:ascii="Times New Roman" w:eastAsia="Times New Roman" w:hAnsi="Times New Roman" w:cs="Times New Roman"/>
+          <w:sz w:val="24"/>
+          <w:szCs w:val="24"/>
+          <w:lang w:eastAsia="nl-BE"/>
+        </w:rPr>
+        <w:t xml:space="preserve">Feedback thesis verwerken &amp; invoegen (hoofdstuk </w:t>
+      </w:r>
+      <w:proofErr w:type="spellStart"/>
+      <w:r>
+        <w:rPr>
+          <w:rFonts w:ascii="Times New Roman" w:eastAsia="Times New Roman" w:hAnsi="Times New Roman" w:cs="Times New Roman"/>
+          <w:sz w:val="24"/>
+          <w:szCs w:val="24"/>
+          <w:lang w:eastAsia="nl-BE"/>
+        </w:rPr>
+        <w:t>Reaact</w:t>
+      </w:r>
+      <w:proofErr w:type="spellEnd"/>
+      <w:r>
+        <w:rPr>
+          <w:rFonts w:ascii="Times New Roman" w:eastAsia="Times New Roman" w:hAnsi="Times New Roman" w:cs="Times New Roman"/>
+          <w:sz w:val="24"/>
+          <w:szCs w:val="24"/>
+          <w:lang w:eastAsia="nl-BE"/>
+        </w:rPr>
+        <w:t xml:space="preserve"> Native &amp; </w:t>
+      </w:r>
+      <w:proofErr w:type="spellStart"/>
+      <w:r>
+        <w:rPr>
+          <w:rFonts w:ascii="Times New Roman" w:eastAsia="Times New Roman" w:hAnsi="Times New Roman" w:cs="Times New Roman"/>
+          <w:sz w:val="24"/>
+          <w:szCs w:val="24"/>
+          <w:lang w:eastAsia="nl-BE"/>
+        </w:rPr>
+        <w:t>Qt</w:t>
+      </w:r>
+      <w:proofErr w:type="spellEnd"/>
+      <w:r>
+        <w:rPr>
+          <w:rFonts w:ascii="Times New Roman" w:eastAsia="Times New Roman" w:hAnsi="Times New Roman" w:cs="Times New Roman"/>
+          <w:sz w:val="24"/>
+          <w:szCs w:val="24"/>
+          <w:lang w:eastAsia="nl-BE"/>
+        </w:rPr>
+        <w:t>)</w:t>
+      </w:r>
+      <w:r>
+        <w:rPr>
+          <w:rFonts w:ascii="Segoe UI Symbol" w:eastAsia="Times New Roman" w:hAnsi="Segoe UI Symbol" w:cs="Segoe UI Symbol"/>
+          <w:color w:val="222222"/>
+          <w:sz w:val="21"/>
+          <w:szCs w:val="21"/>
+          <w:shd w:val="clear" w:color="auto" w:fill="FFFFFF"/>
+          <w:lang w:eastAsia="nl-BE"/>
+        </w:rPr>
+        <w:t>✓</w:t>
+      </w:r>
       <w:bookmarkStart w:id="0" w:name="_GoBack"/>
       <w:bookmarkEnd w:id="0"/>
       <w:r>
@@ -2784,25 +3258,6 @@
           <w:szCs w:val="24"/>
           <w:lang w:eastAsia="nl-BE"/>
         </w:rPr>
-        <w:br/>
-      </w:r>
-      <w:r>
-        <w:rPr>
-          <w:rFonts w:ascii="Times New Roman" w:eastAsia="Times New Roman" w:hAnsi="Times New Roman" w:cs="Times New Roman"/>
-          <w:sz w:val="24"/>
-          <w:szCs w:val="24"/>
-          <w:lang w:eastAsia="nl-BE"/>
-        </w:rPr>
-        <w:br/>
-      </w:r>
-      <w:r>
-        <w:rPr>
-          <w:rFonts w:ascii="Times New Roman" w:eastAsia="Times New Roman" w:hAnsi="Times New Roman" w:cs="Times New Roman"/>
-          <w:sz w:val="24"/>
-          <w:szCs w:val="24"/>
-          <w:lang w:eastAsia="nl-BE"/>
-        </w:rPr>
-        <w:lastRenderedPageBreak/>
         <w:br/>
       </w:r>
       <w:r>

</xml_diff>